<commit_message>
Enhance SDD: Split Sequence Diagrams into 4 distinct phases for ultimate clarity
</commit_message>
<xml_diff>
--- a/Legal_Pleadings_SDD.docx
+++ b/Legal_Pleadings_SDD.docx
@@ -50,36 +50,64 @@
         <w:pStyle w:val="Heading2"/>
       </w:pPr>
       <w:r>
-        <w:t>2. Process Overview (To-Be Automated Workflow)</w:t>
+        <w:t>2. Process Overview (End-to-End Workflow)</w:t>
+      </w:r>
+    </w:p>
+    <w:p>
+      <w:r>
+        <w:t>The automated system is divided into three distinct phases to ensure strict knowledge control and human oversight:</w:t>
       </w:r>
     </w:p>
     <w:p>
       <w:pPr>
-        <w:pStyle w:val="ListNumber"/>
+        <w:pStyle w:val="Heading3"/>
       </w:pPr>
       <w:r>
-        <w:t>**Data Ingestion (Phase 1):** Historical legal policies and documents are ingested into a PostgreSQL `pgvector` database to establish a knowledge base.</w:t>
+        <w:t>Phase 1: Knowledge Base Ingestion (RAG Pipeline Setup)</w:t>
+      </w:r>
+    </w:p>
+    <w:p>
+      <w:r>
+        <w:t>Before any claims are processed, the system requires a foundation of legal knowledge. Historical company policies, state laws, and relevant employment guidelines are ingested into the backend. These documents are chunked, vectorized using OpenAI embeddings, and securely stored in a High-Dimensional PostgreSQL `pgvector` database to enable Semantic Search.</w:t>
       </w:r>
     </w:p>
     <w:p>
       <w:pPr>
-        <w:pStyle w:val="ListNumber"/>
+        <w:pStyle w:val="Heading3"/>
       </w:pPr>
       <w:r>
-        <w:t>**Extraction via Code Interpreter (Phase 2):** An incoming PDF complaint is sent to the system. Using Azure OpenAI's Code Interpreter, the Engine performs a strict, verbatim extraction of actionable allegations alongside document metadata. It outputs pure, minified JSON.</w:t>
+        <w:t>Phase 2: Intelligent Extraction</w:t>
+      </w:r>
+    </w:p>
+    <w:p>
+      <w:r>
+        <w:t>An incoming PDF complaint is sent to the system. Using Azure OpenAI's Code Interpreter, the Engine performs a strict, verbatim extraction of actionable allegations alongside document metadata. It outputs pure, minified JSON.</w:t>
       </w:r>
     </w:p>
     <w:p>
       <w:pPr>
-        <w:pStyle w:val="ListNumber"/>
+        <w:pStyle w:val="Heading3"/>
       </w:pPr>
       <w:r>
-        <w:t>**Human-in-the-Loop Approval (Co-Pilot):** A human reviewer (often interacting via an RPA Co-Pilot interface) reviews the structured allegations extracted by the AI, provides necessary context or rebuttals to the claims, and approves the data for final drafting.</w:t>
+        <w:t>Phase 2.5: Human-in-the-Loop Validation</w:t>
       </w:r>
     </w:p>
     <w:p>
       <w:r>
-        <w:t>4. Drafting via Contextual RAG (Phase 3): The Co-Pilot submits the approved context/rebuttals to the Backend. The system queries the `pgvector` database for relevant legal rules, passes everything to a formal drafting LLM prompt, and saves a beautifully formatted `.docx` Position Statement directly to the local machine.</w:t>
+        <w:t>A human reviewer (often interacting via an RPA Co-Pilot interface) reviews the structured allegations extracted by the AI, provides necessary context or rebuttals to the claims, and approves the data for final drafting.</w:t>
+      </w:r>
+    </w:p>
+    <w:p>
+      <w:pPr>
+        <w:pStyle w:val="Heading3"/>
+      </w:pPr>
+      <w:r>
+        <w:t>Phase 3: User Query &amp; Contextual Drafting (Position Statement)</w:t>
+      </w:r>
+    </w:p>
+    <w:p>
+      <w:r>
+        <w:t>The Co-Pilot submits the approved context/rebuttals to the Backend as the "User Query." The system executes a Semantic RAG Search against the Phase 1 `pgvector` database to retrieve highly relevant legal rules. The exact user rebuttals and the retrieved legal context are passed to a formal drafting LLM prompt. Finally, the system saves a beautifully formatted `.docx` Position Statement directly to the local machine.</w:t>
       </w:r>
     </w:p>
     <w:p>
@@ -196,7 +224,25 @@
         <w:pStyle w:val="Heading2"/>
       </w:pPr>
       <w:r>
-        <w:t>4. Sequence Workflow Diagram</w:t>
+        <w:t>4. Sequence Workflow Diagrams</w:t>
+      </w:r>
+    </w:p>
+    <w:p>
+      <w:r>
+        <w:t>To maximize clarity, the end-to-end workflow is divided into four distinct phases, each with its own sequence diagram:</w:t>
+      </w:r>
+    </w:p>
+    <w:p>
+      <w:pPr>
+        <w:pStyle w:val="Heading3"/>
+      </w:pPr>
+      <w:r>
+        <w:t>A. Phase 1: Knowledge Base Ingestion (RAG Setup)</w:t>
+      </w:r>
+    </w:p>
+    <w:p>
+      <w:r>
+        <w:t>This phase illustrates how the system builds its legal knowledge base before any user interaction occurs.</w:t>
       </w:r>
     </w:p>
     <w:p>
@@ -206,7 +252,7 @@
       <w:r>
         <w:drawing>
           <wp:inline xmlns:a="http://schemas.openxmlformats.org/drawingml/2006/main" xmlns:pic="http://schemas.openxmlformats.org/drawingml/2006/picture">
-            <wp:extent cx="5486400" cy="3595794"/>
+            <wp:extent cx="5486400" cy="2363945"/>
             <wp:docPr id="1" name="Picture 1"/>
             <wp:cNvGraphicFramePr>
               <a:graphicFrameLocks noChangeAspect="1"/>
@@ -227,7 +273,7 @@
                   <pic:spPr>
                     <a:xfrm>
                       <a:off x="0" y="0"/>
-                      <a:ext cx="5486400" cy="3595794"/>
+                      <a:ext cx="5486400" cy="2363945"/>
                     </a:xfrm>
                     <a:prstGeom prst="rect"/>
                   </pic:spPr>
@@ -349,60 +395,736 @@
         <w:br/>
         <w:t>sequenceDiagram</w:t>
         <w:br/>
+        <w:t xml:space="preserve">    participant Admin as System Admin</w:t>
+        <w:br/>
+        <w:t xml:space="preserve">    participant API as FastAPI Backend</w:t>
+        <w:br/>
+        <w:t xml:space="preserve">    participant AOAI as Azure OpenAI</w:t>
+        <w:br/>
+        <w:t xml:space="preserve">    participant DB as PGVector DB</w:t>
+        <w:br/>
+        <w:br/>
+        <w:t xml:space="preserve">    Note over API, DB: Phase 1 - RAG Pipeline Setup (Ingestion)</w:t>
+        <w:br/>
+        <w:t xml:space="preserve">    Admin-&gt;&gt;API: Upload Company Policies &amp; Historical Data</w:t>
+        <w:br/>
+        <w:t xml:space="preserve">    API-&gt;&gt;AOAI: Generate Embeddings for Text Chunks</w:t>
+        <w:br/>
+        <w:t xml:space="preserve">    AOAI--&gt;&gt;API: Return Vector Embeddings</w:t>
+        <w:br/>
+        <w:t xml:space="preserve">    API-&gt;&gt;DB: Store Document Text + High-Dimensional Vectors</w:t>
+        <w:br/>
+        <w:t xml:space="preserve">    DB--&gt;&gt;API: Confirm Storage</w:t>
+        <w:br/>
+        <w:t xml:space="preserve">    API--&gt;&gt;Admin: "Knowledge Base Updated"</w:t>
+      </w:r>
+    </w:p>
+    <w:p>
+      <w:pPr>
+        <w:pStyle w:val="Heading3"/>
+      </w:pPr>
+      <w:r>
+        <w:t>B. Phase 2: Intelligent Extraction (Code Interpreter)</w:t>
+      </w:r>
+    </w:p>
+    <w:p>
+      <w:r>
+        <w:t>This phase covers the strict parsing of an incoming PDF complaint into validated JSON data.</w:t>
+      </w:r>
+    </w:p>
+    <w:p>
+      <w:pPr>
+        <w:jc w:val="center"/>
+      </w:pPr>
+      <w:r>
+        <w:drawing>
+          <wp:inline xmlns:a="http://schemas.openxmlformats.org/drawingml/2006/main" xmlns:pic="http://schemas.openxmlformats.org/drawingml/2006/picture">
+            <wp:extent cx="5486400" cy="2564021"/>
+            <wp:docPr id="2" name="Picture 2"/>
+            <wp:cNvGraphicFramePr>
+              <a:graphicFrameLocks noChangeAspect="1"/>
+            </wp:cNvGraphicFramePr>
+            <a:graphic>
+              <a:graphicData uri="http://schemas.openxmlformats.org/drawingml/2006/picture">
+                <pic:pic>
+                  <pic:nvPicPr>
+                    <pic:cNvPr id="0" name="temp_diagram_2.png"/>
+                    <pic:cNvPicPr/>
+                  </pic:nvPicPr>
+                  <pic:blipFill>
+                    <a:blip r:embed="rId10"/>
+                    <a:stretch>
+                      <a:fillRect/>
+                    </a:stretch>
+                  </pic:blipFill>
+                  <pic:spPr>
+                    <a:xfrm>
+                      <a:off x="0" y="0"/>
+                      <a:ext cx="5486400" cy="2564021"/>
+                    </a:xfrm>
+                    <a:prstGeom prst="rect"/>
+                  </pic:spPr>
+                </pic:pic>
+              </a:graphicData>
+            </a:graphic>
+          </wp:inline>
+        </w:drawing>
+      </w:r>
+    </w:p>
+    <w:p>
+      <w:pPr>
+        <w:pStyle w:val="Caption"/>
+        <w:jc w:val="center"/>
+      </w:pPr>
+      <w:r>
+        <w:t>Figure 3: Architecture Diagram</w:t>
+      </w:r>
+    </w:p>
+    <w:p>
+      <w:pPr>
+        <w:pStyle w:val="NoSpacing"/>
+      </w:pPr>
+      <w:r>
+        <w:rPr>
+          <w:rFonts w:ascii="Courier New" w:hAnsi="Courier New"/>
+          <w:sz w:val="18"/>
+        </w:rPr>
+        <w:t>graph LR</w:t>
+        <w:br/>
+        <w:t xml:space="preserve">    subgraph Client [Client Application]</w:t>
+        <w:br/>
+        <w:t xml:space="preserve">        direction TB</w:t>
+        <w:br/>
+        <w:t xml:space="preserve">        RPA[RPA Automator Bot]</w:t>
+        <w:br/>
+        <w:t xml:space="preserve">        CoPilot[Human Reviewer / Co-Pilot]</w:t>
+        <w:br/>
+        <w:t xml:space="preserve">    end</w:t>
+        <w:br/>
+        <w:br/>
+        <w:t xml:space="preserve">    subgraph Backend [API Engine]</w:t>
+        <w:br/>
+        <w:t xml:space="preserve">        direction TB</w:t>
+        <w:br/>
+        <w:t xml:space="preserve">        API[FastAPI Backend]</w:t>
+        <w:br/>
+        <w:t xml:space="preserve">        Compiler[Word Document Generator]</w:t>
+        <w:br/>
+        <w:t xml:space="preserve">    end</w:t>
+        <w:br/>
+        <w:br/>
+        <w:t xml:space="preserve">    subgraph Services [External AI &amp; Data]</w:t>
+        <w:br/>
+        <w:t xml:space="preserve">        direction TB</w:t>
+        <w:br/>
+        <w:t xml:space="preserve">        Azure[Azure OpenAI]</w:t>
+        <w:br/>
+        <w:t xml:space="preserve">        DB[(PostgreSQL + pgvector)]</w:t>
+        <w:br/>
+        <w:t xml:space="preserve">    end</w:t>
+        <w:br/>
+        <w:br/>
+        <w:t xml:space="preserve">    %% Workflow Connections</w:t>
+        <w:br/>
+        <w:t xml:space="preserve">    RPA --&gt;|1. Upload PDF| API</w:t>
+        <w:br/>
+        <w:t xml:space="preserve">    API &lt;--&gt;|2. Strict Extraction| Azure</w:t>
+        <w:br/>
+        <w:t xml:space="preserve">    API -.-&gt;|3. Return JSON Data| RPA</w:t>
+        <w:br/>
+        <w:t xml:space="preserve">    </w:t>
+        <w:br/>
+        <w:t xml:space="preserve">    RPA &lt;--&gt;|4. Review &amp; Add Rebuttals| CoPilot</w:t>
+        <w:br/>
+        <w:t xml:space="preserve">    </w:t>
+        <w:br/>
+        <w:t xml:space="preserve">    RPA --&gt;|5. Submit Approved Data| API</w:t>
+        <w:br/>
+        <w:t xml:space="preserve">    API &lt;--&gt;|6. Semantic Search (RAG)| DB</w:t>
+        <w:br/>
+        <w:t xml:space="preserve">    API &lt;--&gt;|7. Formal Drafting| Azure</w:t>
+        <w:br/>
+        <w:t xml:space="preserve">    API --&gt;|8. Compile Statement| Compiler</w:t>
+        <w:br/>
+        <w:t xml:space="preserve">    Compiler -.-&gt;|9. Return .docx File| RPA</w:t>
+        <w:br/>
+        <w:br/>
+        <w:t xml:space="preserve">    %% Minimalistic Professional Styling</w:t>
+        <w:br/>
+        <w:t xml:space="preserve">    classDef client fill:#e1f5fe,stroke:#01579b,stroke-width:2px,color:#000</w:t>
+        <w:br/>
+        <w:t xml:space="preserve">    classDef human fill:#fff9c4,stroke:#fbc02d,stroke-width:2px,color:#000</w:t>
+        <w:br/>
+        <w:t xml:space="preserve">    classDef server fill:#fff3e0,stroke:#e65100,stroke-width:2px,color:#000</w:t>
+        <w:br/>
+        <w:t xml:space="preserve">    classDef ext fill:#f3e5f5,stroke:#4a148c,stroke-width:2px,color:#000</w:t>
+        <w:br/>
+        <w:t xml:space="preserve">    classDef db fill:#e8f5e9,stroke:#1b5e20,stroke-width:2px,color:#000</w:t>
+        <w:br/>
+        <w:br/>
+        <w:t xml:space="preserve">    class RPA client</w:t>
+        <w:br/>
+        <w:t xml:space="preserve">    class CoPilot human</w:t>
+        <w:br/>
+        <w:t xml:space="preserve">    class API,Compiler server</w:t>
+        <w:br/>
+        <w:t xml:space="preserve">    class Azure ext</w:t>
+        <w:br/>
+        <w:t xml:space="preserve">    class DB db</w:t>
+        <w:br/>
+        <w:t xml:space="preserve">    </w:t>
+        <w:br/>
+        <w:t xml:space="preserve">    style Client fill:#ffffff,stroke:#cccccc,stroke-dasharray: 5 5</w:t>
+        <w:br/>
+        <w:t xml:space="preserve">    style Backend fill:#ffffff,stroke:#cccccc,stroke-dasharray: 5 5</w:t>
+        <w:br/>
+        <w:t xml:space="preserve">    style Services fill:#ffffff,stroke:#cccccc,stroke-dasharray: 5 5</w:t>
+        <w:br/>
+        <w:t>sequenceDiagram</w:t>
+        <w:br/>
+        <w:t xml:space="preserve">    participant Admin as System Admin</w:t>
+        <w:br/>
+        <w:t xml:space="preserve">    participant API as FastAPI Backend</w:t>
+        <w:br/>
+        <w:t xml:space="preserve">    participant AOAI as Azure OpenAI</w:t>
+        <w:br/>
+        <w:t xml:space="preserve">    participant DB as PGVector DB</w:t>
+        <w:br/>
+        <w:br/>
+        <w:t xml:space="preserve">    Note over API, DB: Phase 1 - RAG Pipeline Setup (Ingestion)</w:t>
+        <w:br/>
+        <w:t xml:space="preserve">    Admin-&gt;&gt;API: Upload Company Policies &amp; Historical Data</w:t>
+        <w:br/>
+        <w:t xml:space="preserve">    API-&gt;&gt;AOAI: Generate Embeddings for Text Chunks</w:t>
+        <w:br/>
+        <w:t xml:space="preserve">    AOAI--&gt;&gt;API: Return Vector Embeddings</w:t>
+        <w:br/>
+        <w:t xml:space="preserve">    API-&gt;&gt;DB: Store Document Text + High-Dimensional Vectors</w:t>
+        <w:br/>
+        <w:t xml:space="preserve">    DB--&gt;&gt;API: Confirm Storage</w:t>
+        <w:br/>
+        <w:t xml:space="preserve">    API--&gt;&gt;Admin: "Knowledge Base Updated"</w:t>
+        <w:br/>
+        <w:t>sequenceDiagram</w:t>
+        <w:br/>
         <w:t xml:space="preserve">    participant RPA as RPA Bot</w:t>
         <w:br/>
-        <w:t xml:space="preserve">    participant Human as Human (Co-Pilot)</w:t>
-        <w:br/>
         <w:t xml:space="preserve">    participant API as FastAPI Backend</w:t>
         <w:br/>
         <w:t xml:space="preserve">    participant AOAI as Azure OpenAI</w:t>
         <w:br/>
+        <w:br/>
+        <w:t xml:space="preserve">    Note over RPA, AOAI: Phase 2 - Intelligent Extraction</w:t>
+        <w:br/>
+        <w:t xml:space="preserve">    RPA-&gt;&gt;API: POST /api/v1/extraction/extract (file_path)</w:t>
+        <w:br/>
+        <w:t xml:space="preserve">    API-&gt;&gt;AOAI: Upload PDF Document</w:t>
+        <w:br/>
+        <w:t xml:space="preserve">    AOAI--&gt;&gt;API: Returns secure File ID</w:t>
+        <w:br/>
+        <w:t xml:space="preserve">    API-&gt;&gt;AOAI: Trigger Code Interpreter with Strict Extraction Prompt</w:t>
+        <w:br/>
+        <w:t xml:space="preserve">    AOAI--&gt;&gt;API: Extracted minified JSON payload</w:t>
+        <w:br/>
+        <w:t xml:space="preserve">    API--&gt;&gt;RPA: Return Validated JSON Data</w:t>
+      </w:r>
+    </w:p>
+    <w:p>
+      <w:pPr>
+        <w:pStyle w:val="Heading3"/>
+      </w:pPr>
+      <w:r>
+        <w:t>C. Phase 3: Human-in-the-Loop Validation (Co-Pilot)</w:t>
+      </w:r>
+    </w:p>
+    <w:p>
+      <w:r>
+        <w:t>This phase represents the crucial point where human experts review and augment the AI's findings.</w:t>
+      </w:r>
+    </w:p>
+    <w:p>
+      <w:pPr>
+        <w:jc w:val="center"/>
+      </w:pPr>
+      <w:r>
+        <w:drawing>
+          <wp:inline xmlns:a="http://schemas.openxmlformats.org/drawingml/2006/main" xmlns:pic="http://schemas.openxmlformats.org/drawingml/2006/picture">
+            <wp:extent cx="5486400" cy="3435253"/>
+            <wp:docPr id="3" name="Picture 3"/>
+            <wp:cNvGraphicFramePr>
+              <a:graphicFrameLocks noChangeAspect="1"/>
+            </wp:cNvGraphicFramePr>
+            <a:graphic>
+              <a:graphicData uri="http://schemas.openxmlformats.org/drawingml/2006/picture">
+                <pic:pic>
+                  <pic:nvPicPr>
+                    <pic:cNvPr id="0" name="temp_diagram_3.png"/>
+                    <pic:cNvPicPr/>
+                  </pic:nvPicPr>
+                  <pic:blipFill>
+                    <a:blip r:embed="rId11"/>
+                    <a:stretch>
+                      <a:fillRect/>
+                    </a:stretch>
+                  </pic:blipFill>
+                  <pic:spPr>
+                    <a:xfrm>
+                      <a:off x="0" y="0"/>
+                      <a:ext cx="5486400" cy="3435253"/>
+                    </a:xfrm>
+                    <a:prstGeom prst="rect"/>
+                  </pic:spPr>
+                </pic:pic>
+              </a:graphicData>
+            </a:graphic>
+          </wp:inline>
+        </w:drawing>
+      </w:r>
+    </w:p>
+    <w:p>
+      <w:pPr>
+        <w:pStyle w:val="Caption"/>
+        <w:jc w:val="center"/>
+      </w:pPr>
+      <w:r>
+        <w:t>Figure 4: Architecture Diagram</w:t>
+      </w:r>
+    </w:p>
+    <w:p>
+      <w:pPr>
+        <w:pStyle w:val="NoSpacing"/>
+      </w:pPr>
+      <w:r>
+        <w:rPr>
+          <w:rFonts w:ascii="Courier New" w:hAnsi="Courier New"/>
+          <w:sz w:val="18"/>
+        </w:rPr>
+        <w:t>graph LR</w:t>
+        <w:br/>
+        <w:t xml:space="preserve">    subgraph Client [Client Application]</w:t>
+        <w:br/>
+        <w:t xml:space="preserve">        direction TB</w:t>
+        <w:br/>
+        <w:t xml:space="preserve">        RPA[RPA Automator Bot]</w:t>
+        <w:br/>
+        <w:t xml:space="preserve">        CoPilot[Human Reviewer / Co-Pilot]</w:t>
+        <w:br/>
+        <w:t xml:space="preserve">    end</w:t>
+        <w:br/>
+        <w:br/>
+        <w:t xml:space="preserve">    subgraph Backend [API Engine]</w:t>
+        <w:br/>
+        <w:t xml:space="preserve">        direction TB</w:t>
+        <w:br/>
+        <w:t xml:space="preserve">        API[FastAPI Backend]</w:t>
+        <w:br/>
+        <w:t xml:space="preserve">        Compiler[Word Document Generator]</w:t>
+        <w:br/>
+        <w:t xml:space="preserve">    end</w:t>
+        <w:br/>
+        <w:br/>
+        <w:t xml:space="preserve">    subgraph Services [External AI &amp; Data]</w:t>
+        <w:br/>
+        <w:t xml:space="preserve">        direction TB</w:t>
+        <w:br/>
+        <w:t xml:space="preserve">        Azure[Azure OpenAI]</w:t>
+        <w:br/>
+        <w:t xml:space="preserve">        DB[(PostgreSQL + pgvector)]</w:t>
+        <w:br/>
+        <w:t xml:space="preserve">    end</w:t>
+        <w:br/>
+        <w:br/>
+        <w:t xml:space="preserve">    %% Workflow Connections</w:t>
+        <w:br/>
+        <w:t xml:space="preserve">    RPA --&gt;|1. Upload PDF| API</w:t>
+        <w:br/>
+        <w:t xml:space="preserve">    API &lt;--&gt;|2. Strict Extraction| Azure</w:t>
+        <w:br/>
+        <w:t xml:space="preserve">    API -.-&gt;|3. Return JSON Data| RPA</w:t>
+        <w:br/>
+        <w:t xml:space="preserve">    </w:t>
+        <w:br/>
+        <w:t xml:space="preserve">    RPA &lt;--&gt;|4. Review &amp; Add Rebuttals| CoPilot</w:t>
+        <w:br/>
+        <w:t xml:space="preserve">    </w:t>
+        <w:br/>
+        <w:t xml:space="preserve">    RPA --&gt;|5. Submit Approved Data| API</w:t>
+        <w:br/>
+        <w:t xml:space="preserve">    API &lt;--&gt;|6. Semantic Search (RAG)| DB</w:t>
+        <w:br/>
+        <w:t xml:space="preserve">    API &lt;--&gt;|7. Formal Drafting| Azure</w:t>
+        <w:br/>
+        <w:t xml:space="preserve">    API --&gt;|8. Compile Statement| Compiler</w:t>
+        <w:br/>
+        <w:t xml:space="preserve">    Compiler -.-&gt;|9. Return .docx File| RPA</w:t>
+        <w:br/>
+        <w:br/>
+        <w:t xml:space="preserve">    %% Minimalistic Professional Styling</w:t>
+        <w:br/>
+        <w:t xml:space="preserve">    classDef client fill:#e1f5fe,stroke:#01579b,stroke-width:2px,color:#000</w:t>
+        <w:br/>
+        <w:t xml:space="preserve">    classDef human fill:#fff9c4,stroke:#fbc02d,stroke-width:2px,color:#000</w:t>
+        <w:br/>
+        <w:t xml:space="preserve">    classDef server fill:#fff3e0,stroke:#e65100,stroke-width:2px,color:#000</w:t>
+        <w:br/>
+        <w:t xml:space="preserve">    classDef ext fill:#f3e5f5,stroke:#4a148c,stroke-width:2px,color:#000</w:t>
+        <w:br/>
+        <w:t xml:space="preserve">    classDef db fill:#e8f5e9,stroke:#1b5e20,stroke-width:2px,color:#000</w:t>
+        <w:br/>
+        <w:br/>
+        <w:t xml:space="preserve">    class RPA client</w:t>
+        <w:br/>
+        <w:t xml:space="preserve">    class CoPilot human</w:t>
+        <w:br/>
+        <w:t xml:space="preserve">    class API,Compiler server</w:t>
+        <w:br/>
+        <w:t xml:space="preserve">    class Azure ext</w:t>
+        <w:br/>
+        <w:t xml:space="preserve">    class DB db</w:t>
+        <w:br/>
+        <w:t xml:space="preserve">    </w:t>
+        <w:br/>
+        <w:t xml:space="preserve">    style Client fill:#ffffff,stroke:#cccccc,stroke-dasharray: 5 5</w:t>
+        <w:br/>
+        <w:t xml:space="preserve">    style Backend fill:#ffffff,stroke:#cccccc,stroke-dasharray: 5 5</w:t>
+        <w:br/>
+        <w:t xml:space="preserve">    style Services fill:#ffffff,stroke:#cccccc,stroke-dasharray: 5 5</w:t>
+        <w:br/>
+        <w:t>sequenceDiagram</w:t>
+        <w:br/>
+        <w:t xml:space="preserve">    participant Admin as System Admin</w:t>
+        <w:br/>
+        <w:t xml:space="preserve">    participant API as FastAPI Backend</w:t>
+        <w:br/>
+        <w:t xml:space="preserve">    participant AOAI as Azure OpenAI</w:t>
+        <w:br/>
         <w:t xml:space="preserve">    participant DB as PGVector DB</w:t>
         <w:br/>
+        <w:br/>
+        <w:t xml:space="preserve">    Note over API, DB: Phase 1 - RAG Pipeline Setup (Ingestion)</w:t>
+        <w:br/>
+        <w:t xml:space="preserve">    Admin-&gt;&gt;API: Upload Company Policies &amp; Historical Data</w:t>
+        <w:br/>
+        <w:t xml:space="preserve">    API-&gt;&gt;AOAI: Generate Embeddings for Text Chunks</w:t>
+        <w:br/>
+        <w:t xml:space="preserve">    AOAI--&gt;&gt;API: Return Vector Embeddings</w:t>
+        <w:br/>
+        <w:t xml:space="preserve">    API-&gt;&gt;DB: Store Document Text + High-Dimensional Vectors</w:t>
+        <w:br/>
+        <w:t xml:space="preserve">    DB--&gt;&gt;API: Confirm Storage</w:t>
+        <w:br/>
+        <w:t xml:space="preserve">    API--&gt;&gt;Admin: "Knowledge Base Updated"</w:t>
+        <w:br/>
+        <w:t>sequenceDiagram</w:t>
+        <w:br/>
+        <w:t xml:space="preserve">    participant RPA as RPA Bot</w:t>
+        <w:br/>
+        <w:t xml:space="preserve">    participant API as FastAPI Backend</w:t>
+        <w:br/>
+        <w:t xml:space="preserve">    participant AOAI as Azure OpenAI</w:t>
+        <w:br/>
+        <w:br/>
+        <w:t xml:space="preserve">    Note over RPA, AOAI: Phase 2 - Intelligent Extraction</w:t>
+        <w:br/>
+        <w:t xml:space="preserve">    RPA-&gt;&gt;API: POST /api/v1/extraction/extract (file_path)</w:t>
+        <w:br/>
+        <w:t xml:space="preserve">    API-&gt;&gt;AOAI: Upload PDF Document</w:t>
+        <w:br/>
+        <w:t xml:space="preserve">    AOAI--&gt;&gt;API: Returns secure File ID</w:t>
+        <w:br/>
+        <w:t xml:space="preserve">    API-&gt;&gt;AOAI: Trigger Code Interpreter with Strict Extraction Prompt</w:t>
+        <w:br/>
+        <w:t xml:space="preserve">    AOAI--&gt;&gt;API: Extracted minified JSON payload</w:t>
+        <w:br/>
+        <w:t xml:space="preserve">    API--&gt;&gt;RPA: Return Validated JSON Data</w:t>
+        <w:br/>
+        <w:t>sequenceDiagram</w:t>
+        <w:br/>
+        <w:t xml:space="preserve">    participant RPA as RPA Bot / Co-Pilot UI</w:t>
+        <w:br/>
+        <w:t xml:space="preserve">    participant Human as Human Legal Expert</w:t>
+        <w:br/>
+        <w:br/>
+        <w:t xml:space="preserve">    Note over RPA, Human: Phase 3 - Validation &amp; Strategy</w:t>
+        <w:br/>
+        <w:t xml:space="preserve">    RPA-&gt;&gt;Human: Present extracted allegations &amp; AI mappings</w:t>
+        <w:br/>
+        <w:t xml:space="preserve">    Human--&gt;&gt;RPA: Review accuracy of Legal Theories</w:t>
+        <w:br/>
+        <w:t xml:space="preserve">    Human--&gt;&gt;RPA: Add Defendant Rebuttals (LNDR) &amp; Context</w:t>
+        <w:br/>
+        <w:t xml:space="preserve">    Human-&gt;&gt;RPA: Approve Final Data Payload for Drafting</w:t>
+      </w:r>
+    </w:p>
+    <w:p>
+      <w:pPr>
+        <w:pStyle w:val="Heading3"/>
+      </w:pPr>
+      <w:r>
+        <w:t>D. Phase 4: User Query &amp; Document Generation (RAG Drafting)</w:t>
+      </w:r>
+    </w:p>
+    <w:p>
+      <w:r>
+        <w:t>This final phase takes the approved data, queries the database for legal precedent, and drafts the actual Word document.</w:t>
+      </w:r>
+    </w:p>
+    <w:p>
+      <w:pPr>
+        <w:jc w:val="center"/>
+      </w:pPr>
+      <w:r>
+        <w:drawing>
+          <wp:inline xmlns:a="http://schemas.openxmlformats.org/drawingml/2006/main" xmlns:pic="http://schemas.openxmlformats.org/drawingml/2006/picture">
+            <wp:extent cx="5486400" cy="2480606"/>
+            <wp:docPr id="4" name="Picture 4"/>
+            <wp:cNvGraphicFramePr>
+              <a:graphicFrameLocks noChangeAspect="1"/>
+            </wp:cNvGraphicFramePr>
+            <a:graphic>
+              <a:graphicData uri="http://schemas.openxmlformats.org/drawingml/2006/picture">
+                <pic:pic>
+                  <pic:nvPicPr>
+                    <pic:cNvPr id="0" name="temp_diagram_4.png"/>
+                    <pic:cNvPicPr/>
+                  </pic:nvPicPr>
+                  <pic:blipFill>
+                    <a:blip r:embed="rId12"/>
+                    <a:stretch>
+                      <a:fillRect/>
+                    </a:stretch>
+                  </pic:blipFill>
+                  <pic:spPr>
+                    <a:xfrm>
+                      <a:off x="0" y="0"/>
+                      <a:ext cx="5486400" cy="2480606"/>
+                    </a:xfrm>
+                    <a:prstGeom prst="rect"/>
+                  </pic:spPr>
+                </pic:pic>
+              </a:graphicData>
+            </a:graphic>
+          </wp:inline>
+        </w:drawing>
+      </w:r>
+    </w:p>
+    <w:p>
+      <w:pPr>
+        <w:pStyle w:val="Caption"/>
+        <w:jc w:val="center"/>
+      </w:pPr>
+      <w:r>
+        <w:t>Figure 5: Architecture Diagram</w:t>
+      </w:r>
+    </w:p>
+    <w:p>
+      <w:pPr>
+        <w:pStyle w:val="NoSpacing"/>
+      </w:pPr>
+      <w:r>
+        <w:rPr>
+          <w:rFonts w:ascii="Courier New" w:hAnsi="Courier New"/>
+          <w:sz w:val="18"/>
+        </w:rPr>
+        <w:t>graph LR</w:t>
+        <w:br/>
+        <w:t xml:space="preserve">    subgraph Client [Client Application]</w:t>
+        <w:br/>
+        <w:t xml:space="preserve">        direction TB</w:t>
+        <w:br/>
+        <w:t xml:space="preserve">        RPA[RPA Automator Bot]</w:t>
+        <w:br/>
+        <w:t xml:space="preserve">        CoPilot[Human Reviewer / Co-Pilot]</w:t>
+        <w:br/>
+        <w:t xml:space="preserve">    end</w:t>
+        <w:br/>
+        <w:br/>
+        <w:t xml:space="preserve">    subgraph Backend [API Engine]</w:t>
+        <w:br/>
+        <w:t xml:space="preserve">        direction TB</w:t>
+        <w:br/>
+        <w:t xml:space="preserve">        API[FastAPI Backend]</w:t>
+        <w:br/>
+        <w:t xml:space="preserve">        Compiler[Word Document Generator]</w:t>
+        <w:br/>
+        <w:t xml:space="preserve">    end</w:t>
+        <w:br/>
+        <w:br/>
+        <w:t xml:space="preserve">    subgraph Services [External AI &amp; Data]</w:t>
+        <w:br/>
+        <w:t xml:space="preserve">        direction TB</w:t>
+        <w:br/>
+        <w:t xml:space="preserve">        Azure[Azure OpenAI]</w:t>
+        <w:br/>
+        <w:t xml:space="preserve">        DB[(PostgreSQL + pgvector)]</w:t>
+        <w:br/>
+        <w:t xml:space="preserve">    end</w:t>
+        <w:br/>
+        <w:br/>
+        <w:t xml:space="preserve">    %% Workflow Connections</w:t>
+        <w:br/>
+        <w:t xml:space="preserve">    RPA --&gt;|1. Upload PDF| API</w:t>
+        <w:br/>
+        <w:t xml:space="preserve">    API &lt;--&gt;|2. Strict Extraction| Azure</w:t>
+        <w:br/>
+        <w:t xml:space="preserve">    API -.-&gt;|3. Return JSON Data| RPA</w:t>
+        <w:br/>
+        <w:t xml:space="preserve">    </w:t>
+        <w:br/>
+        <w:t xml:space="preserve">    RPA &lt;--&gt;|4. Review &amp; Add Rebuttals| CoPilot</w:t>
+        <w:br/>
+        <w:t xml:space="preserve">    </w:t>
+        <w:br/>
+        <w:t xml:space="preserve">    RPA --&gt;|5. Submit Approved Data| API</w:t>
+        <w:br/>
+        <w:t xml:space="preserve">    API &lt;--&gt;|6. Semantic Search (RAG)| DB</w:t>
+        <w:br/>
+        <w:t xml:space="preserve">    API &lt;--&gt;|7. Formal Drafting| Azure</w:t>
+        <w:br/>
+        <w:t xml:space="preserve">    API --&gt;|8. Compile Statement| Compiler</w:t>
+        <w:br/>
+        <w:t xml:space="preserve">    Compiler -.-&gt;|9. Return .docx File| RPA</w:t>
+        <w:br/>
+        <w:br/>
+        <w:t xml:space="preserve">    %% Minimalistic Professional Styling</w:t>
+        <w:br/>
+        <w:t xml:space="preserve">    classDef client fill:#e1f5fe,stroke:#01579b,stroke-width:2px,color:#000</w:t>
+        <w:br/>
+        <w:t xml:space="preserve">    classDef human fill:#fff9c4,stroke:#fbc02d,stroke-width:2px,color:#000</w:t>
+        <w:br/>
+        <w:t xml:space="preserve">    classDef server fill:#fff3e0,stroke:#e65100,stroke-width:2px,color:#000</w:t>
+        <w:br/>
+        <w:t xml:space="preserve">    classDef ext fill:#f3e5f5,stroke:#4a148c,stroke-width:2px,color:#000</w:t>
+        <w:br/>
+        <w:t xml:space="preserve">    classDef db fill:#e8f5e9,stroke:#1b5e20,stroke-width:2px,color:#000</w:t>
+        <w:br/>
+        <w:br/>
+        <w:t xml:space="preserve">    class RPA client</w:t>
+        <w:br/>
+        <w:t xml:space="preserve">    class CoPilot human</w:t>
+        <w:br/>
+        <w:t xml:space="preserve">    class API,Compiler server</w:t>
+        <w:br/>
+        <w:t xml:space="preserve">    class Azure ext</w:t>
+        <w:br/>
+        <w:t xml:space="preserve">    class DB db</w:t>
+        <w:br/>
+        <w:t xml:space="preserve">    </w:t>
+        <w:br/>
+        <w:t xml:space="preserve">    style Client fill:#ffffff,stroke:#cccccc,stroke-dasharray: 5 5</w:t>
+        <w:br/>
+        <w:t xml:space="preserve">    style Backend fill:#ffffff,stroke:#cccccc,stroke-dasharray: 5 5</w:t>
+        <w:br/>
+        <w:t xml:space="preserve">    style Services fill:#ffffff,stroke:#cccccc,stroke-dasharray: 5 5</w:t>
+        <w:br/>
+        <w:t>sequenceDiagram</w:t>
+        <w:br/>
+        <w:t xml:space="preserve">    participant Admin as System Admin</w:t>
+        <w:br/>
+        <w:t xml:space="preserve">    participant API as FastAPI Backend</w:t>
+        <w:br/>
+        <w:t xml:space="preserve">    participant AOAI as Azure OpenAI</w:t>
+        <w:br/>
+        <w:t xml:space="preserve">    participant DB as PGVector DB</w:t>
+        <w:br/>
+        <w:br/>
+        <w:t xml:space="preserve">    Note over API, DB: Phase 1 - RAG Pipeline Setup (Ingestion)</w:t>
+        <w:br/>
+        <w:t xml:space="preserve">    Admin-&gt;&gt;API: Upload Company Policies &amp; Historical Data</w:t>
+        <w:br/>
+        <w:t xml:space="preserve">    API-&gt;&gt;AOAI: Generate Embeddings for Text Chunks</w:t>
+        <w:br/>
+        <w:t xml:space="preserve">    AOAI--&gt;&gt;API: Return Vector Embeddings</w:t>
+        <w:br/>
+        <w:t xml:space="preserve">    API-&gt;&gt;DB: Store Document Text + High-Dimensional Vectors</w:t>
+        <w:br/>
+        <w:t xml:space="preserve">    DB--&gt;&gt;API: Confirm Storage</w:t>
+        <w:br/>
+        <w:t xml:space="preserve">    API--&gt;&gt;Admin: "Knowledge Base Updated"</w:t>
+        <w:br/>
+        <w:t>sequenceDiagram</w:t>
+        <w:br/>
+        <w:t xml:space="preserve">    participant RPA as RPA Bot</w:t>
+        <w:br/>
+        <w:t xml:space="preserve">    participant API as FastAPI Backend</w:t>
+        <w:br/>
+        <w:t xml:space="preserve">    participant AOAI as Azure OpenAI</w:t>
+        <w:br/>
+        <w:br/>
+        <w:t xml:space="preserve">    Note over RPA, AOAI: Phase 2 - Intelligent Extraction</w:t>
+        <w:br/>
+        <w:t xml:space="preserve">    RPA-&gt;&gt;API: POST /api/v1/extraction/extract (file_path)</w:t>
+        <w:br/>
+        <w:t xml:space="preserve">    API-&gt;&gt;AOAI: Upload PDF Document</w:t>
+        <w:br/>
+        <w:t xml:space="preserve">    AOAI--&gt;&gt;API: Returns secure File ID</w:t>
+        <w:br/>
+        <w:t xml:space="preserve">    API-&gt;&gt;AOAI: Trigger Code Interpreter with Strict Extraction Prompt</w:t>
+        <w:br/>
+        <w:t xml:space="preserve">    AOAI--&gt;&gt;API: Extracted minified JSON payload</w:t>
+        <w:br/>
+        <w:t xml:space="preserve">    API--&gt;&gt;RPA: Return Validated JSON Data</w:t>
+        <w:br/>
+        <w:t>sequenceDiagram</w:t>
+        <w:br/>
+        <w:t xml:space="preserve">    participant RPA as RPA Bot / Co-Pilot UI</w:t>
+        <w:br/>
+        <w:t xml:space="preserve">    participant Human as Human Legal Expert</w:t>
+        <w:br/>
+        <w:br/>
+        <w:t xml:space="preserve">    Note over RPA, Human: Phase 3 - Validation &amp; Strategy</w:t>
+        <w:br/>
+        <w:t xml:space="preserve">    RPA-&gt;&gt;Human: Present extracted allegations &amp; AI mappings</w:t>
+        <w:br/>
+        <w:t xml:space="preserve">    Human--&gt;&gt;RPA: Review accuracy of Legal Theories</w:t>
+        <w:br/>
+        <w:t xml:space="preserve">    Human--&gt;&gt;RPA: Add Defendant Rebuttals (LNDR) &amp; Context</w:t>
+        <w:br/>
+        <w:t xml:space="preserve">    Human-&gt;&gt;RPA: Approve Final Data Payload for Drafting</w:t>
+        <w:br/>
+        <w:t>sequenceDiagram</w:t>
+        <w:br/>
+        <w:t xml:space="preserve">    participant RPA as RPA Bot</w:t>
+        <w:br/>
+        <w:t xml:space="preserve">    participant API as FastAPI Backend</w:t>
+        <w:br/>
+        <w:t xml:space="preserve">    participant DB as PGVector DB</w:t>
+        <w:br/>
+        <w:t xml:space="preserve">    participant AOAI as Azure OpenAI</w:t>
+        <w:br/>
         <w:t xml:space="preserve">    participant OS as Local Filesystem</w:t>
         <w:br/>
-        <w:br/>
-        <w:t xml:space="preserve">    Note over RPA, AOAI: Phase 2 - Intelligent Extraction</w:t>
-        <w:br/>
-        <w:t xml:space="preserve">    RPA-&gt;&gt;API: POST /api/v1/extraction/extract (file_path)</w:t>
-        <w:br/>
-        <w:t xml:space="preserve">    API-&gt;&gt;AOAI: Upload PDF File</w:t>
-        <w:br/>
-        <w:t xml:space="preserve">    AOAI--&gt;&gt;API: Returns File ID</w:t>
-        <w:br/>
-        <w:t xml:space="preserve">    API-&gt;&gt;AOAI: Trigger Code Interpreter with Strict JSON Prompt</w:t>
-        <w:br/>
-        <w:t xml:space="preserve">    AOAI--&gt;&gt;API: Extracts minified JSON Response</w:t>
-        <w:br/>
-        <w:t xml:space="preserve">    API--&gt;&gt;RPA: Validated JSON payload returned</w:t>
-        <w:br/>
         <w:t xml:space="preserve">    </w:t>
         <w:br/>
-        <w:t xml:space="preserve">    Note over RPA, Human: Human-in-the-Loop Validation</w:t>
-        <w:br/>
-        <w:t xml:space="preserve">    RPA-&gt;&gt;Human: Present extracted allegations via Co-Pilot UI</w:t>
-        <w:br/>
-        <w:t xml:space="preserve">    Human--&gt;&gt;RPA: Review, Edit, &amp; Add Rebuttals</w:t>
-        <w:br/>
-        <w:t xml:space="preserve">    Human-&gt;&gt;RPA: Approve Data for Drafting</w:t>
+        <w:t xml:space="preserve">    Note over RPA, OS: Phase 4 - Position Statement Generation</w:t>
+        <w:br/>
+        <w:t xml:space="preserve">    RPA-&gt;&gt;API: POST /api/v1/generation/generate_statement (JSON + Rebuttals)</w:t>
         <w:br/>
         <w:t xml:space="preserve">    </w:t>
         <w:br/>
-        <w:t xml:space="preserve">    Note over RPA, OS: Phase 3 - Document Generation</w:t>
-        <w:br/>
-        <w:t xml:space="preserve">    RPA-&gt;&gt;API: POST /api/v1/generation/generate_statement (JSON + User Responses)</w:t>
-        <w:br/>
-        <w:t xml:space="preserve">    API-&gt;&gt;DB: Perform Similarity Search (RAG)</w:t>
-        <w:br/>
-        <w:t xml:space="preserve">    DB--&gt;&gt;API: Top K Relevant Legal Documents</w:t>
-        <w:br/>
-        <w:t xml:space="preserve">    API-&gt;&gt;AOAI: Generate Draft (Context + User Replies)</w:t>
-        <w:br/>
-        <w:t xml:space="preserve">    AOAI--&gt;&gt;API: Formal Position Statement Text</w:t>
-        <w:br/>
-        <w:t xml:space="preserve">    API-&gt;&gt;OS: Compile &amp; Save .docx to ~/Downloads/</w:t>
-        <w:br/>
-        <w:t xml:space="preserve">    API--&gt;&gt;RPA: "Status: Success"</w:t>
+        <w:t xml:space="preserve">    Note over API, DB: Semantic Retrieval (RAG)</w:t>
+        <w:br/>
+        <w:t xml:space="preserve">    API-&gt;&gt;DB: Perform Similarity Search using Allegation text</w:t>
+        <w:br/>
+        <w:t xml:space="preserve">    DB--&gt;&gt;API: Return Top K Relevant Legal Documents (from Phase 1)</w:t>
+        <w:br/>
+        <w:t xml:space="preserve">    </w:t>
+        <w:br/>
+        <w:t xml:space="preserve">    Note over API, AOAI: AI Formal Drafting</w:t>
+        <w:br/>
+        <w:t xml:space="preserve">    API-&gt;&gt;AOAI: Generate Draft (RAG Context + User Rebuttals + Prompt)</w:t>
+        <w:br/>
+        <w:t xml:space="preserve">    AOAI--&gt;&gt;API: Return Formal Position Statement Text</w:t>
+        <w:br/>
+        <w:t xml:space="preserve">    </w:t>
+        <w:br/>
+        <w:t xml:space="preserve">    Note over API, OS: Output Finalization</w:t>
+        <w:br/>
+        <w:t xml:space="preserve">    API-&gt;&gt;OS: Compile Word Document (.docx format)</w:t>
+        <w:br/>
+        <w:t xml:space="preserve">    API-&gt;&gt;OS: Save file to ~/Downloads/ directory</w:t>
+        <w:br/>
+        <w:t xml:space="preserve">    API--&gt;&gt;RPA: Return "Status: Success &amp; File Path"</w:t>
       </w:r>
     </w:p>
     <w:p>

</xml_diff>

<commit_message>
Finalize SDD: Include 1 Combined Workflow, 4 explicit Phase breakdowns, and update wording to 'Past Position Statements'
</commit_message>
<xml_diff>
--- a/Legal_Pleadings_SDD.docx
+++ b/Legal_Pleadings_SDD.docx
@@ -68,7 +68,7 @@
     </w:p>
     <w:p>
       <w:r>
-        <w:t>Before any claims are processed, the system requires a foundation of legal knowledge. Historical company policies, state laws, and relevant employment guidelines are ingested into the backend. These documents are chunked, vectorized using OpenAI embeddings, and securely stored in a High-Dimensional PostgreSQL `pgvector` database to enable Semantic Search.</w:t>
+        <w:t>Before any claims are processed, the system requires a foundation of legal knowledge. Past Position Statements, historical state laws, and relevant employment guidelines are ingested into the backend. These documents are chunked, vectorized using OpenAI embeddings, and securely stored in a High-Dimensional PostgreSQL `pgvector` database to enable Semantic Search.</w:t>
       </w:r>
     </w:p>
     <w:p>
@@ -229,7 +229,7 @@
     </w:p>
     <w:p>
       <w:r>
-        <w:t>To maximize clarity, the end-to-end workflow is divided into four distinct phases, each with its own sequence diagram:</w:t>
+        <w:t>To maximize clarity, the end-to-end workflow is first presented as a complete system, followed by four distinct phase breakdowns.</w:t>
       </w:r>
     </w:p>
     <w:p>
@@ -237,12 +237,7 @@
         <w:pStyle w:val="Heading3"/>
       </w:pPr>
       <w:r>
-        <w:t>A. Phase 1: Knowledge Base Ingestion (RAG Setup)</w:t>
-      </w:r>
-    </w:p>
-    <w:p>
-      <w:r>
-        <w:t>This phase illustrates how the system builds its legal knowledge base before any user interaction occurs.</w:t>
+        <w:t>Complete End-to-End Workflow</w:t>
       </w:r>
     </w:p>
     <w:p>
@@ -252,7 +247,7 @@
       <w:r>
         <w:drawing>
           <wp:inline xmlns:a="http://schemas.openxmlformats.org/drawingml/2006/main" xmlns:pic="http://schemas.openxmlformats.org/drawingml/2006/picture">
-            <wp:extent cx="5486400" cy="2363945"/>
+            <wp:extent cx="5486400" cy="3604314"/>
             <wp:docPr id="1" name="Picture 1"/>
             <wp:cNvGraphicFramePr>
               <a:graphicFrameLocks noChangeAspect="1"/>
@@ -273,7 +268,7 @@
                   <pic:spPr>
                     <a:xfrm>
                       <a:off x="0" y="0"/>
-                      <a:ext cx="5486400" cy="2363945"/>
+                      <a:ext cx="5486400" cy="3604314"/>
                     </a:xfrm>
                     <a:prstGeom prst="rect"/>
                   </pic:spPr>
@@ -395,7 +390,9 @@
         <w:br/>
         <w:t>sequenceDiagram</w:t>
         <w:br/>
-        <w:t xml:space="preserve">    participant Admin as System Admin</w:t>
+        <w:t xml:space="preserve">    participant Admin as Admin</w:t>
+        <w:br/>
+        <w:t xml:space="preserve">    participant RPA as RPA Bot / Co-Pilot</w:t>
         <w:br/>
         <w:t xml:space="preserve">    participant API as FastAPI Backend</w:t>
         <w:br/>
@@ -403,20 +400,53 @@
         <w:br/>
         <w:t xml:space="preserve">    participant DB as PGVector DB</w:t>
         <w:br/>
-        <w:br/>
-        <w:t xml:space="preserve">    Note over API, DB: Phase 1 - RAG Pipeline Setup (Ingestion)</w:t>
-        <w:br/>
-        <w:t xml:space="preserve">    Admin-&gt;&gt;API: Upload Company Policies &amp; Historical Data</w:t>
-        <w:br/>
-        <w:t xml:space="preserve">    API-&gt;&gt;AOAI: Generate Embeddings for Text Chunks</w:t>
-        <w:br/>
-        <w:t xml:space="preserve">    AOAI--&gt;&gt;API: Return Vector Embeddings</w:t>
-        <w:br/>
-        <w:t xml:space="preserve">    API-&gt;&gt;DB: Store Document Text + High-Dimensional Vectors</w:t>
-        <w:br/>
-        <w:t xml:space="preserve">    DB--&gt;&gt;API: Confirm Storage</w:t>
-        <w:br/>
-        <w:t xml:space="preserve">    API--&gt;&gt;Admin: "Knowledge Base Updated"</w:t>
+        <w:t xml:space="preserve">    participant OS as Local Filesystem</w:t>
+        <w:br/>
+        <w:br/>
+        <w:t xml:space="preserve">    Note over Admin, DB: Phase 1 - Ingestion &amp; Knowledge Base Setup</w:t>
+        <w:br/>
+        <w:t xml:space="preserve">    Admin-&gt;&gt;API: Upload Past Position Statements</w:t>
+        <w:br/>
+        <w:t xml:space="preserve">    API-&gt;&gt;AOAI: Generate Embeddings</w:t>
+        <w:br/>
+        <w:t xml:space="preserve">    API-&gt;&gt;DB: Store Documents + Vectors</w:t>
+        <w:br/>
+        <w:br/>
+        <w:t xml:space="preserve">    Note over RPA, AOAI: Phase 2 - Intelligent Extraction</w:t>
+        <w:br/>
+        <w:t xml:space="preserve">    RPA-&gt;&gt;API: POST /api/v1/extraction/extract</w:t>
+        <w:br/>
+        <w:t xml:space="preserve">    API-&gt;&gt;AOAI: Trigger Code Interpreter</w:t>
+        <w:br/>
+        <w:t xml:space="preserve">    AOAI--&gt;&gt;API: Extracted minified JSON</w:t>
+        <w:br/>
+        <w:t xml:space="preserve">    API--&gt;&gt;RPA: Validated JSON payload</w:t>
+        <w:br/>
+        <w:t xml:space="preserve">    </w:t>
+        <w:br/>
+        <w:t xml:space="preserve">    Note over RPA, API: Phase 3 - Human-in-the-Loop Validation</w:t>
+        <w:br/>
+        <w:t xml:space="preserve">    RPA-&gt;&gt;RPA: Present extraction to Human Reviewer</w:t>
+        <w:br/>
+        <w:t xml:space="preserve">    RPA-&gt;&gt;RPA: Human adds Rebuttals &amp; Strategic Context</w:t>
+        <w:br/>
+        <w:t xml:space="preserve">    </w:t>
+        <w:br/>
+        <w:t xml:space="preserve">    Note over RPA, OS: Phase 4 - Document Generation (RAG Drafting)</w:t>
+        <w:br/>
+        <w:t xml:space="preserve">    RPA-&gt;&gt;API: POST /api/v1/generation/generate_statement (JSON + User Responses)</w:t>
+        <w:br/>
+        <w:t xml:space="preserve">    API-&gt;&gt;DB: Perform Similarity Search (RAG)</w:t>
+        <w:br/>
+        <w:t xml:space="preserve">    DB--&gt;&gt;API: Top K Relevant Legal Documents</w:t>
+        <w:br/>
+        <w:t xml:space="preserve">    API-&gt;&gt;AOAI: Generate Draft (Context + Replies)</w:t>
+        <w:br/>
+        <w:t xml:space="preserve">    AOAI--&gt;&gt;API: Formal Position Statement Text</w:t>
+        <w:br/>
+        <w:t xml:space="preserve">    API-&gt;&gt;OS: Compile &amp; Save .docx to ~/Downloads/</w:t>
+        <w:br/>
+        <w:t xml:space="preserve">    API--&gt;&gt;RPA: "Status: Success"</w:t>
       </w:r>
     </w:p>
     <w:p>
@@ -424,12 +454,12 @@
         <w:pStyle w:val="Heading3"/>
       </w:pPr>
       <w:r>
-        <w:t>B. Phase 2: Intelligent Extraction (Code Interpreter)</w:t>
+        <w:t>A. Phase 1: Knowledge Base Ingestion (RAG Setup)</w:t>
       </w:r>
     </w:p>
     <w:p>
       <w:r>
-        <w:t>This phase covers the strict parsing of an incoming PDF complaint into validated JSON data.</w:t>
+        <w:t>This phase illustrates how the system builds its legal knowledge base before any user interaction occurs.</w:t>
       </w:r>
     </w:p>
     <w:p>
@@ -439,7 +469,7 @@
       <w:r>
         <w:drawing>
           <wp:inline xmlns:a="http://schemas.openxmlformats.org/drawingml/2006/main" xmlns:pic="http://schemas.openxmlformats.org/drawingml/2006/picture">
-            <wp:extent cx="5486400" cy="2564021"/>
+            <wp:extent cx="5486400" cy="2262249"/>
             <wp:docPr id="2" name="Picture 2"/>
             <wp:cNvGraphicFramePr>
               <a:graphicFrameLocks noChangeAspect="1"/>
@@ -460,7 +490,7 @@
                   <pic:spPr>
                     <a:xfrm>
                       <a:off x="0" y="0"/>
-                      <a:ext cx="5486400" cy="2564021"/>
+                      <a:ext cx="5486400" cy="2262249"/>
                     </a:xfrm>
                     <a:prstGeom prst="rect"/>
                   </pic:spPr>
@@ -582,6 +612,66 @@
         <w:br/>
         <w:t>sequenceDiagram</w:t>
         <w:br/>
+        <w:t xml:space="preserve">    participant Admin as Admin</w:t>
+        <w:br/>
+        <w:t xml:space="preserve">    participant RPA as RPA Bot / Co-Pilot</w:t>
+        <w:br/>
+        <w:t xml:space="preserve">    participant API as FastAPI Backend</w:t>
+        <w:br/>
+        <w:t xml:space="preserve">    participant AOAI as Azure OpenAI</w:t>
+        <w:br/>
+        <w:t xml:space="preserve">    participant DB as PGVector DB</w:t>
+        <w:br/>
+        <w:t xml:space="preserve">    participant OS as Local Filesystem</w:t>
+        <w:br/>
+        <w:br/>
+        <w:t xml:space="preserve">    Note over Admin, DB: Phase 1 - Ingestion &amp; Knowledge Base Setup</w:t>
+        <w:br/>
+        <w:t xml:space="preserve">    Admin-&gt;&gt;API: Upload Past Position Statements</w:t>
+        <w:br/>
+        <w:t xml:space="preserve">    API-&gt;&gt;AOAI: Generate Embeddings</w:t>
+        <w:br/>
+        <w:t xml:space="preserve">    API-&gt;&gt;DB: Store Documents + Vectors</w:t>
+        <w:br/>
+        <w:br/>
+        <w:t xml:space="preserve">    Note over RPA, AOAI: Phase 2 - Intelligent Extraction</w:t>
+        <w:br/>
+        <w:t xml:space="preserve">    RPA-&gt;&gt;API: POST /api/v1/extraction/extract</w:t>
+        <w:br/>
+        <w:t xml:space="preserve">    API-&gt;&gt;AOAI: Trigger Code Interpreter</w:t>
+        <w:br/>
+        <w:t xml:space="preserve">    AOAI--&gt;&gt;API: Extracted minified JSON</w:t>
+        <w:br/>
+        <w:t xml:space="preserve">    API--&gt;&gt;RPA: Validated JSON payload</w:t>
+        <w:br/>
+        <w:t xml:space="preserve">    </w:t>
+        <w:br/>
+        <w:t xml:space="preserve">    Note over RPA, API: Phase 3 - Human-in-the-Loop Validation</w:t>
+        <w:br/>
+        <w:t xml:space="preserve">    RPA-&gt;&gt;RPA: Present extraction to Human Reviewer</w:t>
+        <w:br/>
+        <w:t xml:space="preserve">    RPA-&gt;&gt;RPA: Human adds Rebuttals &amp; Strategic Context</w:t>
+        <w:br/>
+        <w:t xml:space="preserve">    </w:t>
+        <w:br/>
+        <w:t xml:space="preserve">    Note over RPA, OS: Phase 4 - Document Generation (RAG Drafting)</w:t>
+        <w:br/>
+        <w:t xml:space="preserve">    RPA-&gt;&gt;API: POST /api/v1/generation/generate_statement (JSON + User Responses)</w:t>
+        <w:br/>
+        <w:t xml:space="preserve">    API-&gt;&gt;DB: Perform Similarity Search (RAG)</w:t>
+        <w:br/>
+        <w:t xml:space="preserve">    DB--&gt;&gt;API: Top K Relevant Legal Documents</w:t>
+        <w:br/>
+        <w:t xml:space="preserve">    API-&gt;&gt;AOAI: Generate Draft (Context + Replies)</w:t>
+        <w:br/>
+        <w:t xml:space="preserve">    AOAI--&gt;&gt;API: Formal Position Statement Text</w:t>
+        <w:br/>
+        <w:t xml:space="preserve">    API-&gt;&gt;OS: Compile &amp; Save .docx to ~/Downloads/</w:t>
+        <w:br/>
+        <w:t xml:space="preserve">    API--&gt;&gt;RPA: "Status: Success"</w:t>
+        <w:br/>
+        <w:t>sequenceDiagram</w:t>
+        <w:br/>
         <w:t xml:space="preserve">    participant Admin as System Admin</w:t>
         <w:br/>
         <w:t xml:space="preserve">    participant API as FastAPI Backend</w:t>
@@ -593,7 +683,7 @@
         <w:br/>
         <w:t xml:space="preserve">    Note over API, DB: Phase 1 - RAG Pipeline Setup (Ingestion)</w:t>
         <w:br/>
-        <w:t xml:space="preserve">    Admin-&gt;&gt;API: Upload Company Policies &amp; Historical Data</w:t>
+        <w:t xml:space="preserve">    Admin-&gt;&gt;API: Upload Past Position Statements &amp; Historical Data</w:t>
         <w:br/>
         <w:t xml:space="preserve">    API-&gt;&gt;AOAI: Generate Embeddings for Text Chunks</w:t>
         <w:br/>
@@ -604,29 +694,6 @@
         <w:t xml:space="preserve">    DB--&gt;&gt;API: Confirm Storage</w:t>
         <w:br/>
         <w:t xml:space="preserve">    API--&gt;&gt;Admin: "Knowledge Base Updated"</w:t>
-        <w:br/>
-        <w:t>sequenceDiagram</w:t>
-        <w:br/>
-        <w:t xml:space="preserve">    participant RPA as RPA Bot</w:t>
-        <w:br/>
-        <w:t xml:space="preserve">    participant API as FastAPI Backend</w:t>
-        <w:br/>
-        <w:t xml:space="preserve">    participant AOAI as Azure OpenAI</w:t>
-        <w:br/>
-        <w:br/>
-        <w:t xml:space="preserve">    Note over RPA, AOAI: Phase 2 - Intelligent Extraction</w:t>
-        <w:br/>
-        <w:t xml:space="preserve">    RPA-&gt;&gt;API: POST /api/v1/extraction/extract (file_path)</w:t>
-        <w:br/>
-        <w:t xml:space="preserve">    API-&gt;&gt;AOAI: Upload PDF Document</w:t>
-        <w:br/>
-        <w:t xml:space="preserve">    AOAI--&gt;&gt;API: Returns secure File ID</w:t>
-        <w:br/>
-        <w:t xml:space="preserve">    API-&gt;&gt;AOAI: Trigger Code Interpreter with Strict Extraction Prompt</w:t>
-        <w:br/>
-        <w:t xml:space="preserve">    AOAI--&gt;&gt;API: Extracted minified JSON payload</w:t>
-        <w:br/>
-        <w:t xml:space="preserve">    API--&gt;&gt;RPA: Return Validated JSON Data</w:t>
       </w:r>
     </w:p>
     <w:p>
@@ -634,12 +701,12 @@
         <w:pStyle w:val="Heading3"/>
       </w:pPr>
       <w:r>
-        <w:t>C. Phase 3: Human-in-the-Loop Validation (Co-Pilot)</w:t>
+        <w:t>B. Phase 2: Intelligent Extraction (Code Interpreter)</w:t>
       </w:r>
     </w:p>
     <w:p>
       <w:r>
-        <w:t>This phase represents the crucial point where human experts review and augment the AI's findings.</w:t>
+        <w:t>This phase covers the strict parsing of an incoming PDF complaint into validated JSON data.</w:t>
       </w:r>
     </w:p>
     <w:p>
@@ -649,7 +716,7 @@
       <w:r>
         <w:drawing>
           <wp:inline xmlns:a="http://schemas.openxmlformats.org/drawingml/2006/main" xmlns:pic="http://schemas.openxmlformats.org/drawingml/2006/picture">
-            <wp:extent cx="5486400" cy="3435253"/>
+            <wp:extent cx="5486400" cy="2564021"/>
             <wp:docPr id="3" name="Picture 3"/>
             <wp:cNvGraphicFramePr>
               <a:graphicFrameLocks noChangeAspect="1"/>
@@ -670,7 +737,7 @@
                   <pic:spPr>
                     <a:xfrm>
                       <a:off x="0" y="0"/>
-                      <a:ext cx="5486400" cy="3435253"/>
+                      <a:ext cx="5486400" cy="2564021"/>
                     </a:xfrm>
                     <a:prstGeom prst="rect"/>
                   </pic:spPr>
@@ -792,6 +859,66 @@
         <w:br/>
         <w:t>sequenceDiagram</w:t>
         <w:br/>
+        <w:t xml:space="preserve">    participant Admin as Admin</w:t>
+        <w:br/>
+        <w:t xml:space="preserve">    participant RPA as RPA Bot / Co-Pilot</w:t>
+        <w:br/>
+        <w:t xml:space="preserve">    participant API as FastAPI Backend</w:t>
+        <w:br/>
+        <w:t xml:space="preserve">    participant AOAI as Azure OpenAI</w:t>
+        <w:br/>
+        <w:t xml:space="preserve">    participant DB as PGVector DB</w:t>
+        <w:br/>
+        <w:t xml:space="preserve">    participant OS as Local Filesystem</w:t>
+        <w:br/>
+        <w:br/>
+        <w:t xml:space="preserve">    Note over Admin, DB: Phase 1 - Ingestion &amp; Knowledge Base Setup</w:t>
+        <w:br/>
+        <w:t xml:space="preserve">    Admin-&gt;&gt;API: Upload Past Position Statements</w:t>
+        <w:br/>
+        <w:t xml:space="preserve">    API-&gt;&gt;AOAI: Generate Embeddings</w:t>
+        <w:br/>
+        <w:t xml:space="preserve">    API-&gt;&gt;DB: Store Documents + Vectors</w:t>
+        <w:br/>
+        <w:br/>
+        <w:t xml:space="preserve">    Note over RPA, AOAI: Phase 2 - Intelligent Extraction</w:t>
+        <w:br/>
+        <w:t xml:space="preserve">    RPA-&gt;&gt;API: POST /api/v1/extraction/extract</w:t>
+        <w:br/>
+        <w:t xml:space="preserve">    API-&gt;&gt;AOAI: Trigger Code Interpreter</w:t>
+        <w:br/>
+        <w:t xml:space="preserve">    AOAI--&gt;&gt;API: Extracted minified JSON</w:t>
+        <w:br/>
+        <w:t xml:space="preserve">    API--&gt;&gt;RPA: Validated JSON payload</w:t>
+        <w:br/>
+        <w:t xml:space="preserve">    </w:t>
+        <w:br/>
+        <w:t xml:space="preserve">    Note over RPA, API: Phase 3 - Human-in-the-Loop Validation</w:t>
+        <w:br/>
+        <w:t xml:space="preserve">    RPA-&gt;&gt;RPA: Present extraction to Human Reviewer</w:t>
+        <w:br/>
+        <w:t xml:space="preserve">    RPA-&gt;&gt;RPA: Human adds Rebuttals &amp; Strategic Context</w:t>
+        <w:br/>
+        <w:t xml:space="preserve">    </w:t>
+        <w:br/>
+        <w:t xml:space="preserve">    Note over RPA, OS: Phase 4 - Document Generation (RAG Drafting)</w:t>
+        <w:br/>
+        <w:t xml:space="preserve">    RPA-&gt;&gt;API: POST /api/v1/generation/generate_statement (JSON + User Responses)</w:t>
+        <w:br/>
+        <w:t xml:space="preserve">    API-&gt;&gt;DB: Perform Similarity Search (RAG)</w:t>
+        <w:br/>
+        <w:t xml:space="preserve">    DB--&gt;&gt;API: Top K Relevant Legal Documents</w:t>
+        <w:br/>
+        <w:t xml:space="preserve">    API-&gt;&gt;AOAI: Generate Draft (Context + Replies)</w:t>
+        <w:br/>
+        <w:t xml:space="preserve">    AOAI--&gt;&gt;API: Formal Position Statement Text</w:t>
+        <w:br/>
+        <w:t xml:space="preserve">    API-&gt;&gt;OS: Compile &amp; Save .docx to ~/Downloads/</w:t>
+        <w:br/>
+        <w:t xml:space="preserve">    API--&gt;&gt;RPA: "Status: Success"</w:t>
+        <w:br/>
+        <w:t>sequenceDiagram</w:t>
+        <w:br/>
         <w:t xml:space="preserve">    participant Admin as System Admin</w:t>
         <w:br/>
         <w:t xml:space="preserve">    participant API as FastAPI Backend</w:t>
@@ -803,7 +930,7 @@
         <w:br/>
         <w:t xml:space="preserve">    Note over API, DB: Phase 1 - RAG Pipeline Setup (Ingestion)</w:t>
         <w:br/>
-        <w:t xml:space="preserve">    Admin-&gt;&gt;API: Upload Company Policies &amp; Historical Data</w:t>
+        <w:t xml:space="preserve">    Admin-&gt;&gt;API: Upload Past Position Statements &amp; Historical Data</w:t>
         <w:br/>
         <w:t xml:space="preserve">    API-&gt;&gt;AOAI: Generate Embeddings for Text Chunks</w:t>
         <w:br/>
@@ -837,23 +964,6 @@
         <w:t xml:space="preserve">    AOAI--&gt;&gt;API: Extracted minified JSON payload</w:t>
         <w:br/>
         <w:t xml:space="preserve">    API--&gt;&gt;RPA: Return Validated JSON Data</w:t>
-        <w:br/>
-        <w:t>sequenceDiagram</w:t>
-        <w:br/>
-        <w:t xml:space="preserve">    participant RPA as RPA Bot / Co-Pilot UI</w:t>
-        <w:br/>
-        <w:t xml:space="preserve">    participant Human as Human Legal Expert</w:t>
-        <w:br/>
-        <w:br/>
-        <w:t xml:space="preserve">    Note over RPA, Human: Phase 3 - Validation &amp; Strategy</w:t>
-        <w:br/>
-        <w:t xml:space="preserve">    RPA-&gt;&gt;Human: Present extracted allegations &amp; AI mappings</w:t>
-        <w:br/>
-        <w:t xml:space="preserve">    Human--&gt;&gt;RPA: Review accuracy of Legal Theories</w:t>
-        <w:br/>
-        <w:t xml:space="preserve">    Human--&gt;&gt;RPA: Add Defendant Rebuttals (LNDR) &amp; Context</w:t>
-        <w:br/>
-        <w:t xml:space="preserve">    Human-&gt;&gt;RPA: Approve Final Data Payload for Drafting</w:t>
       </w:r>
     </w:p>
     <w:p>
@@ -861,12 +971,12 @@
         <w:pStyle w:val="Heading3"/>
       </w:pPr>
       <w:r>
-        <w:t>D. Phase 4: User Query &amp; Document Generation (RAG Drafting)</w:t>
+        <w:t>C. Phase 3: Human-in-the-Loop Validation (Co-Pilot)</w:t>
       </w:r>
     </w:p>
     <w:p>
       <w:r>
-        <w:t>This final phase takes the approved data, queries the database for legal precedent, and drafts the actual Word document.</w:t>
+        <w:t>This phase represents the crucial point where human experts review and augment the AI's findings.</w:t>
       </w:r>
     </w:p>
     <w:p>
@@ -876,7 +986,7 @@
       <w:r>
         <w:drawing>
           <wp:inline xmlns:a="http://schemas.openxmlformats.org/drawingml/2006/main" xmlns:pic="http://schemas.openxmlformats.org/drawingml/2006/picture">
-            <wp:extent cx="5486400" cy="2480606"/>
+            <wp:extent cx="5486400" cy="3435253"/>
             <wp:docPr id="4" name="Picture 4"/>
             <wp:cNvGraphicFramePr>
               <a:graphicFrameLocks noChangeAspect="1"/>
@@ -897,7 +1007,7 @@
                   <pic:spPr>
                     <a:xfrm>
                       <a:off x="0" y="0"/>
-                      <a:ext cx="5486400" cy="2480606"/>
+                      <a:ext cx="5486400" cy="3435253"/>
                     </a:xfrm>
                     <a:prstGeom prst="rect"/>
                   </pic:spPr>
@@ -1019,6 +1129,66 @@
         <w:br/>
         <w:t>sequenceDiagram</w:t>
         <w:br/>
+        <w:t xml:space="preserve">    participant Admin as Admin</w:t>
+        <w:br/>
+        <w:t xml:space="preserve">    participant RPA as RPA Bot / Co-Pilot</w:t>
+        <w:br/>
+        <w:t xml:space="preserve">    participant API as FastAPI Backend</w:t>
+        <w:br/>
+        <w:t xml:space="preserve">    participant AOAI as Azure OpenAI</w:t>
+        <w:br/>
+        <w:t xml:space="preserve">    participant DB as PGVector DB</w:t>
+        <w:br/>
+        <w:t xml:space="preserve">    participant OS as Local Filesystem</w:t>
+        <w:br/>
+        <w:br/>
+        <w:t xml:space="preserve">    Note over Admin, DB: Phase 1 - Ingestion &amp; Knowledge Base Setup</w:t>
+        <w:br/>
+        <w:t xml:space="preserve">    Admin-&gt;&gt;API: Upload Past Position Statements</w:t>
+        <w:br/>
+        <w:t xml:space="preserve">    API-&gt;&gt;AOAI: Generate Embeddings</w:t>
+        <w:br/>
+        <w:t xml:space="preserve">    API-&gt;&gt;DB: Store Documents + Vectors</w:t>
+        <w:br/>
+        <w:br/>
+        <w:t xml:space="preserve">    Note over RPA, AOAI: Phase 2 - Intelligent Extraction</w:t>
+        <w:br/>
+        <w:t xml:space="preserve">    RPA-&gt;&gt;API: POST /api/v1/extraction/extract</w:t>
+        <w:br/>
+        <w:t xml:space="preserve">    API-&gt;&gt;AOAI: Trigger Code Interpreter</w:t>
+        <w:br/>
+        <w:t xml:space="preserve">    AOAI--&gt;&gt;API: Extracted minified JSON</w:t>
+        <w:br/>
+        <w:t xml:space="preserve">    API--&gt;&gt;RPA: Validated JSON payload</w:t>
+        <w:br/>
+        <w:t xml:space="preserve">    </w:t>
+        <w:br/>
+        <w:t xml:space="preserve">    Note over RPA, API: Phase 3 - Human-in-the-Loop Validation</w:t>
+        <w:br/>
+        <w:t xml:space="preserve">    RPA-&gt;&gt;RPA: Present extraction to Human Reviewer</w:t>
+        <w:br/>
+        <w:t xml:space="preserve">    RPA-&gt;&gt;RPA: Human adds Rebuttals &amp; Strategic Context</w:t>
+        <w:br/>
+        <w:t xml:space="preserve">    </w:t>
+        <w:br/>
+        <w:t xml:space="preserve">    Note over RPA, OS: Phase 4 - Document Generation (RAG Drafting)</w:t>
+        <w:br/>
+        <w:t xml:space="preserve">    RPA-&gt;&gt;API: POST /api/v1/generation/generate_statement (JSON + User Responses)</w:t>
+        <w:br/>
+        <w:t xml:space="preserve">    API-&gt;&gt;DB: Perform Similarity Search (RAG)</w:t>
+        <w:br/>
+        <w:t xml:space="preserve">    DB--&gt;&gt;API: Top K Relevant Legal Documents</w:t>
+        <w:br/>
+        <w:t xml:space="preserve">    API-&gt;&gt;AOAI: Generate Draft (Context + Replies)</w:t>
+        <w:br/>
+        <w:t xml:space="preserve">    AOAI--&gt;&gt;API: Formal Position Statement Text</w:t>
+        <w:br/>
+        <w:t xml:space="preserve">    API-&gt;&gt;OS: Compile &amp; Save .docx to ~/Downloads/</w:t>
+        <w:br/>
+        <w:t xml:space="preserve">    API--&gt;&gt;RPA: "Status: Success"</w:t>
+        <w:br/>
+        <w:t>sequenceDiagram</w:t>
+        <w:br/>
         <w:t xml:space="preserve">    participant Admin as System Admin</w:t>
         <w:br/>
         <w:t xml:space="preserve">    participant API as FastAPI Backend</w:t>
@@ -1030,7 +1200,294 @@
         <w:br/>
         <w:t xml:space="preserve">    Note over API, DB: Phase 1 - RAG Pipeline Setup (Ingestion)</w:t>
         <w:br/>
-        <w:t xml:space="preserve">    Admin-&gt;&gt;API: Upload Company Policies &amp; Historical Data</w:t>
+        <w:t xml:space="preserve">    Admin-&gt;&gt;API: Upload Past Position Statements &amp; Historical Data</w:t>
+        <w:br/>
+        <w:t xml:space="preserve">    API-&gt;&gt;AOAI: Generate Embeddings for Text Chunks</w:t>
+        <w:br/>
+        <w:t xml:space="preserve">    AOAI--&gt;&gt;API: Return Vector Embeddings</w:t>
+        <w:br/>
+        <w:t xml:space="preserve">    API-&gt;&gt;DB: Store Document Text + High-Dimensional Vectors</w:t>
+        <w:br/>
+        <w:t xml:space="preserve">    DB--&gt;&gt;API: Confirm Storage</w:t>
+        <w:br/>
+        <w:t xml:space="preserve">    API--&gt;&gt;Admin: "Knowledge Base Updated"</w:t>
+        <w:br/>
+        <w:t>sequenceDiagram</w:t>
+        <w:br/>
+        <w:t xml:space="preserve">    participant RPA as RPA Bot</w:t>
+        <w:br/>
+        <w:t xml:space="preserve">    participant API as FastAPI Backend</w:t>
+        <w:br/>
+        <w:t xml:space="preserve">    participant AOAI as Azure OpenAI</w:t>
+        <w:br/>
+        <w:br/>
+        <w:t xml:space="preserve">    Note over RPA, AOAI: Phase 2 - Intelligent Extraction</w:t>
+        <w:br/>
+        <w:t xml:space="preserve">    RPA-&gt;&gt;API: POST /api/v1/extraction/extract (file_path)</w:t>
+        <w:br/>
+        <w:t xml:space="preserve">    API-&gt;&gt;AOAI: Upload PDF Document</w:t>
+        <w:br/>
+        <w:t xml:space="preserve">    AOAI--&gt;&gt;API: Returns secure File ID</w:t>
+        <w:br/>
+        <w:t xml:space="preserve">    API-&gt;&gt;AOAI: Trigger Code Interpreter with Strict Extraction Prompt</w:t>
+        <w:br/>
+        <w:t xml:space="preserve">    AOAI--&gt;&gt;API: Extracted minified JSON payload</w:t>
+        <w:br/>
+        <w:t xml:space="preserve">    API--&gt;&gt;RPA: Return Validated JSON Data</w:t>
+        <w:br/>
+        <w:t>sequenceDiagram</w:t>
+        <w:br/>
+        <w:t xml:space="preserve">    participant RPA as RPA Bot / Co-Pilot UI</w:t>
+        <w:br/>
+        <w:t xml:space="preserve">    participant Human as Human Legal Expert</w:t>
+        <w:br/>
+        <w:br/>
+        <w:t xml:space="preserve">    Note over RPA, Human: Phase 3 - Validation &amp; Strategy</w:t>
+        <w:br/>
+        <w:t xml:space="preserve">    RPA-&gt;&gt;Human: Present extracted allegations &amp; AI mappings</w:t>
+        <w:br/>
+        <w:t xml:space="preserve">    Human--&gt;&gt;RPA: Review accuracy of Legal Theories</w:t>
+        <w:br/>
+        <w:t xml:space="preserve">    Human--&gt;&gt;RPA: Add Defendant Rebuttals (LNDR) &amp; Context</w:t>
+        <w:br/>
+        <w:t xml:space="preserve">    Human-&gt;&gt;RPA: Approve Final Data Payload for Drafting</w:t>
+      </w:r>
+    </w:p>
+    <w:p>
+      <w:pPr>
+        <w:pStyle w:val="Heading3"/>
+      </w:pPr>
+      <w:r>
+        <w:t>D. Phase 4: User Query &amp; Document Generation (RAG Drafting)</w:t>
+      </w:r>
+    </w:p>
+    <w:p>
+      <w:r>
+        <w:t>This final phase takes the approved data, queries the database for legal precedent, and drafts the actual Word document.</w:t>
+      </w:r>
+    </w:p>
+    <w:p>
+      <w:pPr>
+        <w:jc w:val="center"/>
+      </w:pPr>
+      <w:r>
+        <w:drawing>
+          <wp:inline xmlns:a="http://schemas.openxmlformats.org/drawingml/2006/main" xmlns:pic="http://schemas.openxmlformats.org/drawingml/2006/picture">
+            <wp:extent cx="5486400" cy="2480606"/>
+            <wp:docPr id="5" name="Picture 5"/>
+            <wp:cNvGraphicFramePr>
+              <a:graphicFrameLocks noChangeAspect="1"/>
+            </wp:cNvGraphicFramePr>
+            <a:graphic>
+              <a:graphicData uri="http://schemas.openxmlformats.org/drawingml/2006/picture">
+                <pic:pic>
+                  <pic:nvPicPr>
+                    <pic:cNvPr id="0" name="temp_diagram_5.png"/>
+                    <pic:cNvPicPr/>
+                  </pic:nvPicPr>
+                  <pic:blipFill>
+                    <a:blip r:embed="rId13"/>
+                    <a:stretch>
+                      <a:fillRect/>
+                    </a:stretch>
+                  </pic:blipFill>
+                  <pic:spPr>
+                    <a:xfrm>
+                      <a:off x="0" y="0"/>
+                      <a:ext cx="5486400" cy="2480606"/>
+                    </a:xfrm>
+                    <a:prstGeom prst="rect"/>
+                  </pic:spPr>
+                </pic:pic>
+              </a:graphicData>
+            </a:graphic>
+          </wp:inline>
+        </w:drawing>
+      </w:r>
+    </w:p>
+    <w:p>
+      <w:pPr>
+        <w:pStyle w:val="Caption"/>
+        <w:jc w:val="center"/>
+      </w:pPr>
+      <w:r>
+        <w:t>Figure 6: Architecture Diagram</w:t>
+      </w:r>
+    </w:p>
+    <w:p>
+      <w:pPr>
+        <w:pStyle w:val="NoSpacing"/>
+      </w:pPr>
+      <w:r>
+        <w:rPr>
+          <w:rFonts w:ascii="Courier New" w:hAnsi="Courier New"/>
+          <w:sz w:val="18"/>
+        </w:rPr>
+        <w:t>graph LR</w:t>
+        <w:br/>
+        <w:t xml:space="preserve">    subgraph Client [Client Application]</w:t>
+        <w:br/>
+        <w:t xml:space="preserve">        direction TB</w:t>
+        <w:br/>
+        <w:t xml:space="preserve">        RPA[RPA Automator Bot]</w:t>
+        <w:br/>
+        <w:t xml:space="preserve">        CoPilot[Human Reviewer / Co-Pilot]</w:t>
+        <w:br/>
+        <w:t xml:space="preserve">    end</w:t>
+        <w:br/>
+        <w:br/>
+        <w:t xml:space="preserve">    subgraph Backend [API Engine]</w:t>
+        <w:br/>
+        <w:t xml:space="preserve">        direction TB</w:t>
+        <w:br/>
+        <w:t xml:space="preserve">        API[FastAPI Backend]</w:t>
+        <w:br/>
+        <w:t xml:space="preserve">        Compiler[Word Document Generator]</w:t>
+        <w:br/>
+        <w:t xml:space="preserve">    end</w:t>
+        <w:br/>
+        <w:br/>
+        <w:t xml:space="preserve">    subgraph Services [External AI &amp; Data]</w:t>
+        <w:br/>
+        <w:t xml:space="preserve">        direction TB</w:t>
+        <w:br/>
+        <w:t xml:space="preserve">        Azure[Azure OpenAI]</w:t>
+        <w:br/>
+        <w:t xml:space="preserve">        DB[(PostgreSQL + pgvector)]</w:t>
+        <w:br/>
+        <w:t xml:space="preserve">    end</w:t>
+        <w:br/>
+        <w:br/>
+        <w:t xml:space="preserve">    %% Workflow Connections</w:t>
+        <w:br/>
+        <w:t xml:space="preserve">    RPA --&gt;|1. Upload PDF| API</w:t>
+        <w:br/>
+        <w:t xml:space="preserve">    API &lt;--&gt;|2. Strict Extraction| Azure</w:t>
+        <w:br/>
+        <w:t xml:space="preserve">    API -.-&gt;|3. Return JSON Data| RPA</w:t>
+        <w:br/>
+        <w:t xml:space="preserve">    </w:t>
+        <w:br/>
+        <w:t xml:space="preserve">    RPA &lt;--&gt;|4. Review &amp; Add Rebuttals| CoPilot</w:t>
+        <w:br/>
+        <w:t xml:space="preserve">    </w:t>
+        <w:br/>
+        <w:t xml:space="preserve">    RPA --&gt;|5. Submit Approved Data| API</w:t>
+        <w:br/>
+        <w:t xml:space="preserve">    API &lt;--&gt;|6. Semantic Search (RAG)| DB</w:t>
+        <w:br/>
+        <w:t xml:space="preserve">    API &lt;--&gt;|7. Formal Drafting| Azure</w:t>
+        <w:br/>
+        <w:t xml:space="preserve">    API --&gt;|8. Compile Statement| Compiler</w:t>
+        <w:br/>
+        <w:t xml:space="preserve">    Compiler -.-&gt;|9. Return .docx File| RPA</w:t>
+        <w:br/>
+        <w:br/>
+        <w:t xml:space="preserve">    %% Minimalistic Professional Styling</w:t>
+        <w:br/>
+        <w:t xml:space="preserve">    classDef client fill:#e1f5fe,stroke:#01579b,stroke-width:2px,color:#000</w:t>
+        <w:br/>
+        <w:t xml:space="preserve">    classDef human fill:#fff9c4,stroke:#fbc02d,stroke-width:2px,color:#000</w:t>
+        <w:br/>
+        <w:t xml:space="preserve">    classDef server fill:#fff3e0,stroke:#e65100,stroke-width:2px,color:#000</w:t>
+        <w:br/>
+        <w:t xml:space="preserve">    classDef ext fill:#f3e5f5,stroke:#4a148c,stroke-width:2px,color:#000</w:t>
+        <w:br/>
+        <w:t xml:space="preserve">    classDef db fill:#e8f5e9,stroke:#1b5e20,stroke-width:2px,color:#000</w:t>
+        <w:br/>
+        <w:br/>
+        <w:t xml:space="preserve">    class RPA client</w:t>
+        <w:br/>
+        <w:t xml:space="preserve">    class CoPilot human</w:t>
+        <w:br/>
+        <w:t xml:space="preserve">    class API,Compiler server</w:t>
+        <w:br/>
+        <w:t xml:space="preserve">    class Azure ext</w:t>
+        <w:br/>
+        <w:t xml:space="preserve">    class DB db</w:t>
+        <w:br/>
+        <w:t xml:space="preserve">    </w:t>
+        <w:br/>
+        <w:t xml:space="preserve">    style Client fill:#ffffff,stroke:#cccccc,stroke-dasharray: 5 5</w:t>
+        <w:br/>
+        <w:t xml:space="preserve">    style Backend fill:#ffffff,stroke:#cccccc,stroke-dasharray: 5 5</w:t>
+        <w:br/>
+        <w:t xml:space="preserve">    style Services fill:#ffffff,stroke:#cccccc,stroke-dasharray: 5 5</w:t>
+        <w:br/>
+        <w:t>sequenceDiagram</w:t>
+        <w:br/>
+        <w:t xml:space="preserve">    participant Admin as Admin</w:t>
+        <w:br/>
+        <w:t xml:space="preserve">    participant RPA as RPA Bot / Co-Pilot</w:t>
+        <w:br/>
+        <w:t xml:space="preserve">    participant API as FastAPI Backend</w:t>
+        <w:br/>
+        <w:t xml:space="preserve">    participant AOAI as Azure OpenAI</w:t>
+        <w:br/>
+        <w:t xml:space="preserve">    participant DB as PGVector DB</w:t>
+        <w:br/>
+        <w:t xml:space="preserve">    participant OS as Local Filesystem</w:t>
+        <w:br/>
+        <w:br/>
+        <w:t xml:space="preserve">    Note over Admin, DB: Phase 1 - Ingestion &amp; Knowledge Base Setup</w:t>
+        <w:br/>
+        <w:t xml:space="preserve">    Admin-&gt;&gt;API: Upload Past Position Statements</w:t>
+        <w:br/>
+        <w:t xml:space="preserve">    API-&gt;&gt;AOAI: Generate Embeddings</w:t>
+        <w:br/>
+        <w:t xml:space="preserve">    API-&gt;&gt;DB: Store Documents + Vectors</w:t>
+        <w:br/>
+        <w:br/>
+        <w:t xml:space="preserve">    Note over RPA, AOAI: Phase 2 - Intelligent Extraction</w:t>
+        <w:br/>
+        <w:t xml:space="preserve">    RPA-&gt;&gt;API: POST /api/v1/extraction/extract</w:t>
+        <w:br/>
+        <w:t xml:space="preserve">    API-&gt;&gt;AOAI: Trigger Code Interpreter</w:t>
+        <w:br/>
+        <w:t xml:space="preserve">    AOAI--&gt;&gt;API: Extracted minified JSON</w:t>
+        <w:br/>
+        <w:t xml:space="preserve">    API--&gt;&gt;RPA: Validated JSON payload</w:t>
+        <w:br/>
+        <w:t xml:space="preserve">    </w:t>
+        <w:br/>
+        <w:t xml:space="preserve">    Note over RPA, API: Phase 3 - Human-in-the-Loop Validation</w:t>
+        <w:br/>
+        <w:t xml:space="preserve">    RPA-&gt;&gt;RPA: Present extraction to Human Reviewer</w:t>
+        <w:br/>
+        <w:t xml:space="preserve">    RPA-&gt;&gt;RPA: Human adds Rebuttals &amp; Strategic Context</w:t>
+        <w:br/>
+        <w:t xml:space="preserve">    </w:t>
+        <w:br/>
+        <w:t xml:space="preserve">    Note over RPA, OS: Phase 4 - Document Generation (RAG Drafting)</w:t>
+        <w:br/>
+        <w:t xml:space="preserve">    RPA-&gt;&gt;API: POST /api/v1/generation/generate_statement (JSON + User Responses)</w:t>
+        <w:br/>
+        <w:t xml:space="preserve">    API-&gt;&gt;DB: Perform Similarity Search (RAG)</w:t>
+        <w:br/>
+        <w:t xml:space="preserve">    DB--&gt;&gt;API: Top K Relevant Legal Documents</w:t>
+        <w:br/>
+        <w:t xml:space="preserve">    API-&gt;&gt;AOAI: Generate Draft (Context + Replies)</w:t>
+        <w:br/>
+        <w:t xml:space="preserve">    AOAI--&gt;&gt;API: Formal Position Statement Text</w:t>
+        <w:br/>
+        <w:t xml:space="preserve">    API-&gt;&gt;OS: Compile &amp; Save .docx to ~/Downloads/</w:t>
+        <w:br/>
+        <w:t xml:space="preserve">    API--&gt;&gt;RPA: "Status: Success"</w:t>
+        <w:br/>
+        <w:t>sequenceDiagram</w:t>
+        <w:br/>
+        <w:t xml:space="preserve">    participant Admin as System Admin</w:t>
+        <w:br/>
+        <w:t xml:space="preserve">    participant API as FastAPI Backend</w:t>
+        <w:br/>
+        <w:t xml:space="preserve">    participant AOAI as Azure OpenAI</w:t>
+        <w:br/>
+        <w:t xml:space="preserve">    participant DB as PGVector DB</w:t>
+        <w:br/>
+        <w:br/>
+        <w:t xml:space="preserve">    Note over API, DB: Phase 1 - RAG Pipeline Setup (Ingestion)</w:t>
+        <w:br/>
+        <w:t xml:space="preserve">    Admin-&gt;&gt;API: Upload Past Position Statements &amp; Historical Data</w:t>
         <w:br/>
         <w:t xml:space="preserve">    API-&gt;&gt;AOAI: Generate Embeddings for Text Chunks</w:t>
         <w:br/>

</xml_diff>

<commit_message>
Finalize SDD: Use Step-by-Step Architecture, 5 Phase Diagrams, and update terminology
</commit_message>
<xml_diff>
--- a/Legal_Pleadings_SDD.docx
+++ b/Legal_Pleadings_SDD.docx
@@ -119,6 +119,131 @@
       </w:r>
     </w:p>
     <w:p>
+      <w:r>
+        <w:t>The architecture is structured across three distinct functional layers:</w:t>
+      </w:r>
+    </w:p>
+    <w:p>
+      <w:pPr>
+        <w:pStyle w:val="Heading3"/>
+      </w:pPr>
+      <w:r>
+        <w:t>1. Client Application Layer</w:t>
+      </w:r>
+    </w:p>
+    <w:p>
+      <w:pPr>
+        <w:pStyle w:val="ListBullet"/>
+      </w:pPr>
+      <w:r>
+        <w:t>**RPA Automator Bot:** The primary gateway that initiates the PDF extraction and orchestrates the workflow.</w:t>
+      </w:r>
+    </w:p>
+    <w:p>
+      <w:pPr>
+        <w:pStyle w:val="ListBullet"/>
+      </w:pPr>
+      <w:r>
+        <w:t>**Human Reviewer (Co-Pilot):** A critical intervention point where human experts validate AI extractions and inject strategic rebuttals securely.</w:t>
+      </w:r>
+    </w:p>
+    <w:p>
+      <w:pPr>
+        <w:pStyle w:val="Heading3"/>
+      </w:pPr>
+      <w:r>
+        <w:t>2. API Engine Layer</w:t>
+      </w:r>
+    </w:p>
+    <w:p>
+      <w:pPr>
+        <w:pStyle w:val="ListBullet"/>
+      </w:pPr>
+      <w:r>
+        <w:t>**FastAPI Backend:** The core orchestrator that handles routing, initiates AI processing, and brokers database connections.</w:t>
+      </w:r>
+    </w:p>
+    <w:p>
+      <w:pPr>
+        <w:pStyle w:val="ListBullet"/>
+      </w:pPr>
+      <w:r>
+        <w:t>**Word Document Generator:** A compilation script that converts formal AI drafted text into a styled, downloadable `.docx` file.</w:t>
+      </w:r>
+    </w:p>
+    <w:p>
+      <w:pPr>
+        <w:pStyle w:val="Heading3"/>
+      </w:pPr>
+      <w:r>
+        <w:t>3. External AI &amp; Data Layer</w:t>
+      </w:r>
+    </w:p>
+    <w:p>
+      <w:pPr>
+        <w:pStyle w:val="ListBullet"/>
+      </w:pPr>
+      <w:r>
+        <w:t>**Azure OpenAI:** Provides `code_interpreter` for strict JSON extraction and `gpt-5` for advanced contextual drafting.</w:t>
+      </w:r>
+    </w:p>
+    <w:p>
+      <w:pPr>
+        <w:pStyle w:val="ListBullet"/>
+      </w:pPr>
+      <w:r>
+        <w:t>**PostgreSQL + pgvector:** A high-dimensional vector database used for Semantic Retrieval-Augmented Generation (RAG).</w:t>
+      </w:r>
+    </w:p>
+    <w:p>
+      <w:pPr>
+        <w:jc w:val="center"/>
+      </w:pPr>
+      <w:r>
+        <w:drawing>
+          <wp:inline xmlns:a="http://schemas.openxmlformats.org/drawingml/2006/main" xmlns:pic="http://schemas.openxmlformats.org/drawingml/2006/picture">
+            <wp:extent cx="5486400" cy="2235691"/>
+            <wp:docPr id="1" name="Picture 1"/>
+            <wp:cNvGraphicFramePr>
+              <a:graphicFrameLocks noChangeAspect="1"/>
+            </wp:cNvGraphicFramePr>
+            <a:graphic>
+              <a:graphicData uri="http://schemas.openxmlformats.org/drawingml/2006/picture">
+                <pic:pic>
+                  <pic:nvPicPr>
+                    <pic:cNvPr id="0" name="temp_diagram_0.png"/>
+                    <pic:cNvPicPr/>
+                  </pic:nvPicPr>
+                  <pic:blipFill>
+                    <a:blip r:embed="rId9"/>
+                    <a:stretch>
+                      <a:fillRect/>
+                    </a:stretch>
+                  </pic:blipFill>
+                  <pic:spPr>
+                    <a:xfrm>
+                      <a:off x="0" y="0"/>
+                      <a:ext cx="5486400" cy="2235691"/>
+                    </a:xfrm>
+                    <a:prstGeom prst="rect"/>
+                  </pic:spPr>
+                </pic:pic>
+              </a:graphicData>
+            </a:graphic>
+          </wp:inline>
+        </w:drawing>
+      </w:r>
+    </w:p>
+    <w:p>
+      <w:pPr>
+        <w:pStyle w:val="Caption"/>
+        <w:jc w:val="center"/>
+      </w:pPr>
+      <w:r>
+        <w:t>Figure 1: Architecture Diagram</w:t>
+      </w:r>
+    </w:p>
+    <w:p>
       <w:pPr>
         <w:pStyle w:val="NoSpacing"/>
       </w:pPr>
@@ -127,96 +252,42 @@
           <w:rFonts w:ascii="Courier New" w:hAnsi="Courier New"/>
           <w:sz w:val="18"/>
         </w:rPr>
-        <w:t>graph LR</w:t>
-        <w:br/>
-        <w:t xml:space="preserve">    subgraph Client [Client Application]</w:t>
-        <w:br/>
-        <w:t xml:space="preserve">        direction TB</w:t>
-        <w:br/>
-        <w:t xml:space="preserve">        RPA[RPA Automator Bot]</w:t>
-        <w:br/>
-        <w:t xml:space="preserve">        CoPilot[Human Reviewer / Co-Pilot]</w:t>
-        <w:br/>
-        <w:t xml:space="preserve">    end</w:t>
-        <w:br/>
-        <w:br/>
-        <w:t xml:space="preserve">    subgraph Backend [API Engine]</w:t>
-        <w:br/>
-        <w:t xml:space="preserve">        direction TB</w:t>
-        <w:br/>
-        <w:t xml:space="preserve">        API[FastAPI Backend]</w:t>
-        <w:br/>
-        <w:t xml:space="preserve">        Compiler[Word Document Generator]</w:t>
-        <w:br/>
-        <w:t xml:space="preserve">    end</w:t>
-        <w:br/>
-        <w:br/>
-        <w:t xml:space="preserve">    subgraph Services [External AI &amp; Data]</w:t>
-        <w:br/>
-        <w:t xml:space="preserve">        direction TB</w:t>
-        <w:br/>
-        <w:t xml:space="preserve">        Azure[Azure OpenAI]</w:t>
-        <w:br/>
-        <w:t xml:space="preserve">        DB[(PostgreSQL + pgvector)]</w:t>
-        <w:br/>
-        <w:t xml:space="preserve">    end</w:t>
-        <w:br/>
-        <w:br/>
-        <w:t xml:space="preserve">    %% Workflow Connections</w:t>
-        <w:br/>
-        <w:t xml:space="preserve">    RPA --&gt;|1. Upload PDF| API</w:t>
-        <w:br/>
-        <w:t xml:space="preserve">    API &lt;--&gt;|2. Strict Extraction| Azure</w:t>
-        <w:br/>
-        <w:t xml:space="preserve">    API -.-&gt;|3. Return JSON Data| RPA</w:t>
-        <w:br/>
-        <w:t xml:space="preserve">    </w:t>
-        <w:br/>
-        <w:t xml:space="preserve">    RPA &lt;--&gt;|4. Review &amp; Add Rebuttals| CoPilot</w:t>
-        <w:br/>
-        <w:t xml:space="preserve">    </w:t>
-        <w:br/>
-        <w:t xml:space="preserve">    RPA --&gt;|5. Submit Approved Data| API</w:t>
-        <w:br/>
-        <w:t xml:space="preserve">    API &lt;--&gt;|6. Semantic Search (RAG)| DB</w:t>
-        <w:br/>
-        <w:t xml:space="preserve">    API &lt;--&gt;|7. Formal Drafting| Azure</w:t>
-        <w:br/>
-        <w:t xml:space="preserve">    API --&gt;|8. Compile Statement| Compiler</w:t>
-        <w:br/>
-        <w:t xml:space="preserve">    Compiler -.-&gt;|9. Return .docx File| RPA</w:t>
-        <w:br/>
-        <w:br/>
-        <w:t xml:space="preserve">    %% Minimalistic Professional Styling</w:t>
-        <w:br/>
-        <w:t xml:space="preserve">    classDef client fill:#e1f5fe,stroke:#01579b,stroke-width:2px,color:#000</w:t>
-        <w:br/>
-        <w:t xml:space="preserve">    classDef human fill:#fff9c4,stroke:#fbc02d,stroke-width:2px,color:#000</w:t>
-        <w:br/>
-        <w:t xml:space="preserve">    classDef server fill:#fff3e0,stroke:#e65100,stroke-width:2px,color:#000</w:t>
-        <w:br/>
-        <w:t xml:space="preserve">    classDef ext fill:#f3e5f5,stroke:#4a148c,stroke-width:2px,color:#000</w:t>
-        <w:br/>
-        <w:t xml:space="preserve">    classDef db fill:#e8f5e9,stroke:#1b5e20,stroke-width:2px,color:#000</w:t>
-        <w:br/>
-        <w:br/>
-        <w:t xml:space="preserve">    class RPA client</w:t>
-        <w:br/>
-        <w:t xml:space="preserve">    class CoPilot human</w:t>
-        <w:br/>
-        <w:t xml:space="preserve">    class API,Compiler server</w:t>
-        <w:br/>
-        <w:t xml:space="preserve">    class Azure ext</w:t>
-        <w:br/>
-        <w:t xml:space="preserve">    class DB db</w:t>
-        <w:br/>
-        <w:t xml:space="preserve">    </w:t>
-        <w:br/>
-        <w:t xml:space="preserve">    style Client fill:#ffffff,stroke:#cccccc,stroke-dasharray: 5 5</w:t>
-        <w:br/>
-        <w:t xml:space="preserve">    style Backend fill:#ffffff,stroke:#cccccc,stroke-dasharray: 5 5</w:t>
-        <w:br/>
-        <w:t xml:space="preserve">    style Services fill:#ffffff,stroke:#cccccc,stroke-dasharray: 5 5</w:t>
+        <w:t>graph TD</w:t>
+        <w:br/>
+        <w:t xml:space="preserve">    %% Main Entities</w:t>
+        <w:br/>
+        <w:t xml:space="preserve">    RPA([RPA Automator Bot])</w:t>
+        <w:br/>
+        <w:t xml:space="preserve">    CoPilot([Human Co-Pilot])</w:t>
+        <w:br/>
+        <w:t xml:space="preserve">    API[FastAPI Backend]</w:t>
+        <w:br/>
+        <w:t xml:space="preserve">    Compiler[Word Generator]</w:t>
+        <w:br/>
+        <w:t xml:space="preserve">    Azure{{Azure OpenAI}}</w:t>
+        <w:br/>
+        <w:t xml:space="preserve">    DB[(PGVector Database)]</w:t>
+        <w:br/>
+        <w:br/>
+        <w:t xml:space="preserve">    %% Step-by-Step Flow</w:t>
+        <w:br/>
+        <w:t xml:space="preserve">    RPA --&gt;|Step 1: Upload| API</w:t>
+        <w:br/>
+        <w:t xml:space="preserve">    API &lt;--&gt;|Step 2: AI Extract| Azure</w:t>
+        <w:br/>
+        <w:t xml:space="preserve">    API -.-&gt;|Step 3: Return Data| RPA</w:t>
+        <w:br/>
+        <w:t xml:space="preserve">    RPA &lt;--&gt;|Step 4: Edit &amp; Approve| CoPilot</w:t>
+        <w:br/>
+        <w:t xml:space="preserve">    RPA --&gt;|Step 5: Submit Prompt| API</w:t>
+        <w:br/>
+        <w:t xml:space="preserve">    API &lt;--&gt;|Step 6: RAG Search| DB</w:t>
+        <w:br/>
+        <w:t xml:space="preserve">    API &lt;--&gt;|Step 7: Draft Text| Azure</w:t>
+        <w:br/>
+        <w:t xml:space="preserve">    API --&gt;|Step 8: Finalize| Compiler</w:t>
+        <w:br/>
+        <w:t xml:space="preserve">    Compiler -.-&gt;|Step 9: Output .docx| RPA</w:t>
       </w:r>
     </w:p>
     <w:p>
@@ -248,7 +319,7 @@
         <w:drawing>
           <wp:inline xmlns:a="http://schemas.openxmlformats.org/drawingml/2006/main" xmlns:pic="http://schemas.openxmlformats.org/drawingml/2006/picture">
             <wp:extent cx="5486400" cy="3604314"/>
-            <wp:docPr id="1" name="Picture 1"/>
+            <wp:docPr id="2" name="Picture 2"/>
             <wp:cNvGraphicFramePr>
               <a:graphicFrameLocks noChangeAspect="1"/>
             </wp:cNvGraphicFramePr>
@@ -260,7 +331,7 @@
                     <pic:cNvPicPr/>
                   </pic:nvPicPr>
                   <pic:blipFill>
-                    <a:blip r:embed="rId9"/>
+                    <a:blip r:embed="rId10"/>
                     <a:stretch>
                       <a:fillRect/>
                     </a:stretch>
@@ -297,96 +368,42 @@
           <w:rFonts w:ascii="Courier New" w:hAnsi="Courier New"/>
           <w:sz w:val="18"/>
         </w:rPr>
-        <w:t>graph LR</w:t>
-        <w:br/>
-        <w:t xml:space="preserve">    subgraph Client [Client Application]</w:t>
-        <w:br/>
-        <w:t xml:space="preserve">        direction TB</w:t>
-        <w:br/>
-        <w:t xml:space="preserve">        RPA[RPA Automator Bot]</w:t>
-        <w:br/>
-        <w:t xml:space="preserve">        CoPilot[Human Reviewer / Co-Pilot]</w:t>
-        <w:br/>
-        <w:t xml:space="preserve">    end</w:t>
-        <w:br/>
-        <w:br/>
-        <w:t xml:space="preserve">    subgraph Backend [API Engine]</w:t>
-        <w:br/>
-        <w:t xml:space="preserve">        direction TB</w:t>
-        <w:br/>
-        <w:t xml:space="preserve">        API[FastAPI Backend]</w:t>
-        <w:br/>
-        <w:t xml:space="preserve">        Compiler[Word Document Generator]</w:t>
-        <w:br/>
-        <w:t xml:space="preserve">    end</w:t>
-        <w:br/>
-        <w:br/>
-        <w:t xml:space="preserve">    subgraph Services [External AI &amp; Data]</w:t>
-        <w:br/>
-        <w:t xml:space="preserve">        direction TB</w:t>
-        <w:br/>
-        <w:t xml:space="preserve">        Azure[Azure OpenAI]</w:t>
-        <w:br/>
-        <w:t xml:space="preserve">        DB[(PostgreSQL + pgvector)]</w:t>
-        <w:br/>
-        <w:t xml:space="preserve">    end</w:t>
-        <w:br/>
-        <w:br/>
-        <w:t xml:space="preserve">    %% Workflow Connections</w:t>
-        <w:br/>
-        <w:t xml:space="preserve">    RPA --&gt;|1. Upload PDF| API</w:t>
-        <w:br/>
-        <w:t xml:space="preserve">    API &lt;--&gt;|2. Strict Extraction| Azure</w:t>
-        <w:br/>
-        <w:t xml:space="preserve">    API -.-&gt;|3. Return JSON Data| RPA</w:t>
-        <w:br/>
-        <w:t xml:space="preserve">    </w:t>
-        <w:br/>
-        <w:t xml:space="preserve">    RPA &lt;--&gt;|4. Review &amp; Add Rebuttals| CoPilot</w:t>
-        <w:br/>
-        <w:t xml:space="preserve">    </w:t>
-        <w:br/>
-        <w:t xml:space="preserve">    RPA --&gt;|5. Submit Approved Data| API</w:t>
-        <w:br/>
-        <w:t xml:space="preserve">    API &lt;--&gt;|6. Semantic Search (RAG)| DB</w:t>
-        <w:br/>
-        <w:t xml:space="preserve">    API &lt;--&gt;|7. Formal Drafting| Azure</w:t>
-        <w:br/>
-        <w:t xml:space="preserve">    API --&gt;|8. Compile Statement| Compiler</w:t>
-        <w:br/>
-        <w:t xml:space="preserve">    Compiler -.-&gt;|9. Return .docx File| RPA</w:t>
-        <w:br/>
-        <w:br/>
-        <w:t xml:space="preserve">    %% Minimalistic Professional Styling</w:t>
-        <w:br/>
-        <w:t xml:space="preserve">    classDef client fill:#e1f5fe,stroke:#01579b,stroke-width:2px,color:#000</w:t>
-        <w:br/>
-        <w:t xml:space="preserve">    classDef human fill:#fff9c4,stroke:#fbc02d,stroke-width:2px,color:#000</w:t>
-        <w:br/>
-        <w:t xml:space="preserve">    classDef server fill:#fff3e0,stroke:#e65100,stroke-width:2px,color:#000</w:t>
-        <w:br/>
-        <w:t xml:space="preserve">    classDef ext fill:#f3e5f5,stroke:#4a148c,stroke-width:2px,color:#000</w:t>
-        <w:br/>
-        <w:t xml:space="preserve">    classDef db fill:#e8f5e9,stroke:#1b5e20,stroke-width:2px,color:#000</w:t>
-        <w:br/>
-        <w:br/>
-        <w:t xml:space="preserve">    class RPA client</w:t>
-        <w:br/>
-        <w:t xml:space="preserve">    class CoPilot human</w:t>
-        <w:br/>
-        <w:t xml:space="preserve">    class API,Compiler server</w:t>
-        <w:br/>
-        <w:t xml:space="preserve">    class Azure ext</w:t>
-        <w:br/>
-        <w:t xml:space="preserve">    class DB db</w:t>
-        <w:br/>
-        <w:t xml:space="preserve">    </w:t>
-        <w:br/>
-        <w:t xml:space="preserve">    style Client fill:#ffffff,stroke:#cccccc,stroke-dasharray: 5 5</w:t>
-        <w:br/>
-        <w:t xml:space="preserve">    style Backend fill:#ffffff,stroke:#cccccc,stroke-dasharray: 5 5</w:t>
-        <w:br/>
-        <w:t xml:space="preserve">    style Services fill:#ffffff,stroke:#cccccc,stroke-dasharray: 5 5</w:t>
+        <w:t>graph TD</w:t>
+        <w:br/>
+        <w:t xml:space="preserve">    %% Main Entities</w:t>
+        <w:br/>
+        <w:t xml:space="preserve">    RPA([RPA Automator Bot])</w:t>
+        <w:br/>
+        <w:t xml:space="preserve">    CoPilot([Human Co-Pilot])</w:t>
+        <w:br/>
+        <w:t xml:space="preserve">    API[FastAPI Backend]</w:t>
+        <w:br/>
+        <w:t xml:space="preserve">    Compiler[Word Generator]</w:t>
+        <w:br/>
+        <w:t xml:space="preserve">    Azure{{Azure OpenAI}}</w:t>
+        <w:br/>
+        <w:t xml:space="preserve">    DB[(PGVector Database)]</w:t>
+        <w:br/>
+        <w:br/>
+        <w:t xml:space="preserve">    %% Step-by-Step Flow</w:t>
+        <w:br/>
+        <w:t xml:space="preserve">    RPA --&gt;|Step 1: Upload| API</w:t>
+        <w:br/>
+        <w:t xml:space="preserve">    API &lt;--&gt;|Step 2: AI Extract| Azure</w:t>
+        <w:br/>
+        <w:t xml:space="preserve">    API -.-&gt;|Step 3: Return Data| RPA</w:t>
+        <w:br/>
+        <w:t xml:space="preserve">    RPA &lt;--&gt;|Step 4: Edit &amp; Approve| CoPilot</w:t>
+        <w:br/>
+        <w:t xml:space="preserve">    RPA --&gt;|Step 5: Submit Prompt| API</w:t>
+        <w:br/>
+        <w:t xml:space="preserve">    API &lt;--&gt;|Step 6: RAG Search| DB</w:t>
+        <w:br/>
+        <w:t xml:space="preserve">    API &lt;--&gt;|Step 7: Draft Text| Azure</w:t>
+        <w:br/>
+        <w:t xml:space="preserve">    API --&gt;|Step 8: Finalize| Compiler</w:t>
+        <w:br/>
+        <w:t xml:space="preserve">    Compiler -.-&gt;|Step 9: Output .docx| RPA</w:t>
         <w:br/>
         <w:t>sequenceDiagram</w:t>
         <w:br/>
@@ -470,7 +487,7 @@
         <w:drawing>
           <wp:inline xmlns:a="http://schemas.openxmlformats.org/drawingml/2006/main" xmlns:pic="http://schemas.openxmlformats.org/drawingml/2006/picture">
             <wp:extent cx="5486400" cy="2262249"/>
-            <wp:docPr id="2" name="Picture 2"/>
+            <wp:docPr id="3" name="Picture 3"/>
             <wp:cNvGraphicFramePr>
               <a:graphicFrameLocks noChangeAspect="1"/>
             </wp:cNvGraphicFramePr>
@@ -482,7 +499,7 @@
                     <pic:cNvPicPr/>
                   </pic:nvPicPr>
                   <pic:blipFill>
-                    <a:blip r:embed="rId10"/>
+                    <a:blip r:embed="rId11"/>
                     <a:stretch>
                       <a:fillRect/>
                     </a:stretch>
@@ -519,96 +536,42 @@
           <w:rFonts w:ascii="Courier New" w:hAnsi="Courier New"/>
           <w:sz w:val="18"/>
         </w:rPr>
-        <w:t>graph LR</w:t>
-        <w:br/>
-        <w:t xml:space="preserve">    subgraph Client [Client Application]</w:t>
-        <w:br/>
-        <w:t xml:space="preserve">        direction TB</w:t>
-        <w:br/>
-        <w:t xml:space="preserve">        RPA[RPA Automator Bot]</w:t>
-        <w:br/>
-        <w:t xml:space="preserve">        CoPilot[Human Reviewer / Co-Pilot]</w:t>
-        <w:br/>
-        <w:t xml:space="preserve">    end</w:t>
-        <w:br/>
-        <w:br/>
-        <w:t xml:space="preserve">    subgraph Backend [API Engine]</w:t>
-        <w:br/>
-        <w:t xml:space="preserve">        direction TB</w:t>
-        <w:br/>
-        <w:t xml:space="preserve">        API[FastAPI Backend]</w:t>
-        <w:br/>
-        <w:t xml:space="preserve">        Compiler[Word Document Generator]</w:t>
-        <w:br/>
-        <w:t xml:space="preserve">    end</w:t>
-        <w:br/>
-        <w:br/>
-        <w:t xml:space="preserve">    subgraph Services [External AI &amp; Data]</w:t>
-        <w:br/>
-        <w:t xml:space="preserve">        direction TB</w:t>
-        <w:br/>
-        <w:t xml:space="preserve">        Azure[Azure OpenAI]</w:t>
-        <w:br/>
-        <w:t xml:space="preserve">        DB[(PostgreSQL + pgvector)]</w:t>
-        <w:br/>
-        <w:t xml:space="preserve">    end</w:t>
-        <w:br/>
-        <w:br/>
-        <w:t xml:space="preserve">    %% Workflow Connections</w:t>
-        <w:br/>
-        <w:t xml:space="preserve">    RPA --&gt;|1. Upload PDF| API</w:t>
-        <w:br/>
-        <w:t xml:space="preserve">    API &lt;--&gt;|2. Strict Extraction| Azure</w:t>
-        <w:br/>
-        <w:t xml:space="preserve">    API -.-&gt;|3. Return JSON Data| RPA</w:t>
-        <w:br/>
-        <w:t xml:space="preserve">    </w:t>
-        <w:br/>
-        <w:t xml:space="preserve">    RPA &lt;--&gt;|4. Review &amp; Add Rebuttals| CoPilot</w:t>
-        <w:br/>
-        <w:t xml:space="preserve">    </w:t>
-        <w:br/>
-        <w:t xml:space="preserve">    RPA --&gt;|5. Submit Approved Data| API</w:t>
-        <w:br/>
-        <w:t xml:space="preserve">    API &lt;--&gt;|6. Semantic Search (RAG)| DB</w:t>
-        <w:br/>
-        <w:t xml:space="preserve">    API &lt;--&gt;|7. Formal Drafting| Azure</w:t>
-        <w:br/>
-        <w:t xml:space="preserve">    API --&gt;|8. Compile Statement| Compiler</w:t>
-        <w:br/>
-        <w:t xml:space="preserve">    Compiler -.-&gt;|9. Return .docx File| RPA</w:t>
-        <w:br/>
-        <w:br/>
-        <w:t xml:space="preserve">    %% Minimalistic Professional Styling</w:t>
-        <w:br/>
-        <w:t xml:space="preserve">    classDef client fill:#e1f5fe,stroke:#01579b,stroke-width:2px,color:#000</w:t>
-        <w:br/>
-        <w:t xml:space="preserve">    classDef human fill:#fff9c4,stroke:#fbc02d,stroke-width:2px,color:#000</w:t>
-        <w:br/>
-        <w:t xml:space="preserve">    classDef server fill:#fff3e0,stroke:#e65100,stroke-width:2px,color:#000</w:t>
-        <w:br/>
-        <w:t xml:space="preserve">    classDef ext fill:#f3e5f5,stroke:#4a148c,stroke-width:2px,color:#000</w:t>
-        <w:br/>
-        <w:t xml:space="preserve">    classDef db fill:#e8f5e9,stroke:#1b5e20,stroke-width:2px,color:#000</w:t>
-        <w:br/>
-        <w:br/>
-        <w:t xml:space="preserve">    class RPA client</w:t>
-        <w:br/>
-        <w:t xml:space="preserve">    class CoPilot human</w:t>
-        <w:br/>
-        <w:t xml:space="preserve">    class API,Compiler server</w:t>
-        <w:br/>
-        <w:t xml:space="preserve">    class Azure ext</w:t>
-        <w:br/>
-        <w:t xml:space="preserve">    class DB db</w:t>
-        <w:br/>
-        <w:t xml:space="preserve">    </w:t>
-        <w:br/>
-        <w:t xml:space="preserve">    style Client fill:#ffffff,stroke:#cccccc,stroke-dasharray: 5 5</w:t>
-        <w:br/>
-        <w:t xml:space="preserve">    style Backend fill:#ffffff,stroke:#cccccc,stroke-dasharray: 5 5</w:t>
-        <w:br/>
-        <w:t xml:space="preserve">    style Services fill:#ffffff,stroke:#cccccc,stroke-dasharray: 5 5</w:t>
+        <w:t>graph TD</w:t>
+        <w:br/>
+        <w:t xml:space="preserve">    %% Main Entities</w:t>
+        <w:br/>
+        <w:t xml:space="preserve">    RPA([RPA Automator Bot])</w:t>
+        <w:br/>
+        <w:t xml:space="preserve">    CoPilot([Human Co-Pilot])</w:t>
+        <w:br/>
+        <w:t xml:space="preserve">    API[FastAPI Backend]</w:t>
+        <w:br/>
+        <w:t xml:space="preserve">    Compiler[Word Generator]</w:t>
+        <w:br/>
+        <w:t xml:space="preserve">    Azure{{Azure OpenAI}}</w:t>
+        <w:br/>
+        <w:t xml:space="preserve">    DB[(PGVector Database)]</w:t>
+        <w:br/>
+        <w:br/>
+        <w:t xml:space="preserve">    %% Step-by-Step Flow</w:t>
+        <w:br/>
+        <w:t xml:space="preserve">    RPA --&gt;|Step 1: Upload| API</w:t>
+        <w:br/>
+        <w:t xml:space="preserve">    API &lt;--&gt;|Step 2: AI Extract| Azure</w:t>
+        <w:br/>
+        <w:t xml:space="preserve">    API -.-&gt;|Step 3: Return Data| RPA</w:t>
+        <w:br/>
+        <w:t xml:space="preserve">    RPA &lt;--&gt;|Step 4: Edit &amp; Approve| CoPilot</w:t>
+        <w:br/>
+        <w:t xml:space="preserve">    RPA --&gt;|Step 5: Submit Prompt| API</w:t>
+        <w:br/>
+        <w:t xml:space="preserve">    API &lt;--&gt;|Step 6: RAG Search| DB</w:t>
+        <w:br/>
+        <w:t xml:space="preserve">    API &lt;--&gt;|Step 7: Draft Text| Azure</w:t>
+        <w:br/>
+        <w:t xml:space="preserve">    API --&gt;|Step 8: Finalize| Compiler</w:t>
+        <w:br/>
+        <w:t xml:space="preserve">    Compiler -.-&gt;|Step 9: Output .docx| RPA</w:t>
         <w:br/>
         <w:t>sequenceDiagram</w:t>
         <w:br/>
@@ -717,7 +680,7 @@
         <w:drawing>
           <wp:inline xmlns:a="http://schemas.openxmlformats.org/drawingml/2006/main" xmlns:pic="http://schemas.openxmlformats.org/drawingml/2006/picture">
             <wp:extent cx="5486400" cy="2564021"/>
-            <wp:docPr id="3" name="Picture 3"/>
+            <wp:docPr id="4" name="Picture 4"/>
             <wp:cNvGraphicFramePr>
               <a:graphicFrameLocks noChangeAspect="1"/>
             </wp:cNvGraphicFramePr>
@@ -729,7 +692,7 @@
                     <pic:cNvPicPr/>
                   </pic:nvPicPr>
                   <pic:blipFill>
-                    <a:blip r:embed="rId11"/>
+                    <a:blip r:embed="rId12"/>
                     <a:stretch>
                       <a:fillRect/>
                     </a:stretch>
@@ -766,96 +729,42 @@
           <w:rFonts w:ascii="Courier New" w:hAnsi="Courier New"/>
           <w:sz w:val="18"/>
         </w:rPr>
-        <w:t>graph LR</w:t>
-        <w:br/>
-        <w:t xml:space="preserve">    subgraph Client [Client Application]</w:t>
-        <w:br/>
-        <w:t xml:space="preserve">        direction TB</w:t>
-        <w:br/>
-        <w:t xml:space="preserve">        RPA[RPA Automator Bot]</w:t>
-        <w:br/>
-        <w:t xml:space="preserve">        CoPilot[Human Reviewer / Co-Pilot]</w:t>
-        <w:br/>
-        <w:t xml:space="preserve">    end</w:t>
-        <w:br/>
-        <w:br/>
-        <w:t xml:space="preserve">    subgraph Backend [API Engine]</w:t>
-        <w:br/>
-        <w:t xml:space="preserve">        direction TB</w:t>
-        <w:br/>
-        <w:t xml:space="preserve">        API[FastAPI Backend]</w:t>
-        <w:br/>
-        <w:t xml:space="preserve">        Compiler[Word Document Generator]</w:t>
-        <w:br/>
-        <w:t xml:space="preserve">    end</w:t>
-        <w:br/>
-        <w:br/>
-        <w:t xml:space="preserve">    subgraph Services [External AI &amp; Data]</w:t>
-        <w:br/>
-        <w:t xml:space="preserve">        direction TB</w:t>
-        <w:br/>
-        <w:t xml:space="preserve">        Azure[Azure OpenAI]</w:t>
-        <w:br/>
-        <w:t xml:space="preserve">        DB[(PostgreSQL + pgvector)]</w:t>
-        <w:br/>
-        <w:t xml:space="preserve">    end</w:t>
-        <w:br/>
-        <w:br/>
-        <w:t xml:space="preserve">    %% Workflow Connections</w:t>
-        <w:br/>
-        <w:t xml:space="preserve">    RPA --&gt;|1. Upload PDF| API</w:t>
-        <w:br/>
-        <w:t xml:space="preserve">    API &lt;--&gt;|2. Strict Extraction| Azure</w:t>
-        <w:br/>
-        <w:t xml:space="preserve">    API -.-&gt;|3. Return JSON Data| RPA</w:t>
-        <w:br/>
-        <w:t xml:space="preserve">    </w:t>
-        <w:br/>
-        <w:t xml:space="preserve">    RPA &lt;--&gt;|4. Review &amp; Add Rebuttals| CoPilot</w:t>
-        <w:br/>
-        <w:t xml:space="preserve">    </w:t>
-        <w:br/>
-        <w:t xml:space="preserve">    RPA --&gt;|5. Submit Approved Data| API</w:t>
-        <w:br/>
-        <w:t xml:space="preserve">    API &lt;--&gt;|6. Semantic Search (RAG)| DB</w:t>
-        <w:br/>
-        <w:t xml:space="preserve">    API &lt;--&gt;|7. Formal Drafting| Azure</w:t>
-        <w:br/>
-        <w:t xml:space="preserve">    API --&gt;|8. Compile Statement| Compiler</w:t>
-        <w:br/>
-        <w:t xml:space="preserve">    Compiler -.-&gt;|9. Return .docx File| RPA</w:t>
-        <w:br/>
-        <w:br/>
-        <w:t xml:space="preserve">    %% Minimalistic Professional Styling</w:t>
-        <w:br/>
-        <w:t xml:space="preserve">    classDef client fill:#e1f5fe,stroke:#01579b,stroke-width:2px,color:#000</w:t>
-        <w:br/>
-        <w:t xml:space="preserve">    classDef human fill:#fff9c4,stroke:#fbc02d,stroke-width:2px,color:#000</w:t>
-        <w:br/>
-        <w:t xml:space="preserve">    classDef server fill:#fff3e0,stroke:#e65100,stroke-width:2px,color:#000</w:t>
-        <w:br/>
-        <w:t xml:space="preserve">    classDef ext fill:#f3e5f5,stroke:#4a148c,stroke-width:2px,color:#000</w:t>
-        <w:br/>
-        <w:t xml:space="preserve">    classDef db fill:#e8f5e9,stroke:#1b5e20,stroke-width:2px,color:#000</w:t>
-        <w:br/>
-        <w:br/>
-        <w:t xml:space="preserve">    class RPA client</w:t>
-        <w:br/>
-        <w:t xml:space="preserve">    class CoPilot human</w:t>
-        <w:br/>
-        <w:t xml:space="preserve">    class API,Compiler server</w:t>
-        <w:br/>
-        <w:t xml:space="preserve">    class Azure ext</w:t>
-        <w:br/>
-        <w:t xml:space="preserve">    class DB db</w:t>
-        <w:br/>
-        <w:t xml:space="preserve">    </w:t>
-        <w:br/>
-        <w:t xml:space="preserve">    style Client fill:#ffffff,stroke:#cccccc,stroke-dasharray: 5 5</w:t>
-        <w:br/>
-        <w:t xml:space="preserve">    style Backend fill:#ffffff,stroke:#cccccc,stroke-dasharray: 5 5</w:t>
-        <w:br/>
-        <w:t xml:space="preserve">    style Services fill:#ffffff,stroke:#cccccc,stroke-dasharray: 5 5</w:t>
+        <w:t>graph TD</w:t>
+        <w:br/>
+        <w:t xml:space="preserve">    %% Main Entities</w:t>
+        <w:br/>
+        <w:t xml:space="preserve">    RPA([RPA Automator Bot])</w:t>
+        <w:br/>
+        <w:t xml:space="preserve">    CoPilot([Human Co-Pilot])</w:t>
+        <w:br/>
+        <w:t xml:space="preserve">    API[FastAPI Backend]</w:t>
+        <w:br/>
+        <w:t xml:space="preserve">    Compiler[Word Generator]</w:t>
+        <w:br/>
+        <w:t xml:space="preserve">    Azure{{Azure OpenAI}}</w:t>
+        <w:br/>
+        <w:t xml:space="preserve">    DB[(PGVector Database)]</w:t>
+        <w:br/>
+        <w:br/>
+        <w:t xml:space="preserve">    %% Step-by-Step Flow</w:t>
+        <w:br/>
+        <w:t xml:space="preserve">    RPA --&gt;|Step 1: Upload| API</w:t>
+        <w:br/>
+        <w:t xml:space="preserve">    API &lt;--&gt;|Step 2: AI Extract| Azure</w:t>
+        <w:br/>
+        <w:t xml:space="preserve">    API -.-&gt;|Step 3: Return Data| RPA</w:t>
+        <w:br/>
+        <w:t xml:space="preserve">    RPA &lt;--&gt;|Step 4: Edit &amp; Approve| CoPilot</w:t>
+        <w:br/>
+        <w:t xml:space="preserve">    RPA --&gt;|Step 5: Submit Prompt| API</w:t>
+        <w:br/>
+        <w:t xml:space="preserve">    API &lt;--&gt;|Step 6: RAG Search| DB</w:t>
+        <w:br/>
+        <w:t xml:space="preserve">    API &lt;--&gt;|Step 7: Draft Text| Azure</w:t>
+        <w:br/>
+        <w:t xml:space="preserve">    API --&gt;|Step 8: Finalize| Compiler</w:t>
+        <w:br/>
+        <w:t xml:space="preserve">    Compiler -.-&gt;|Step 9: Output .docx| RPA</w:t>
         <w:br/>
         <w:t>sequenceDiagram</w:t>
         <w:br/>
@@ -987,7 +896,7 @@
         <w:drawing>
           <wp:inline xmlns:a="http://schemas.openxmlformats.org/drawingml/2006/main" xmlns:pic="http://schemas.openxmlformats.org/drawingml/2006/picture">
             <wp:extent cx="5486400" cy="3435253"/>
-            <wp:docPr id="4" name="Picture 4"/>
+            <wp:docPr id="5" name="Picture 5"/>
             <wp:cNvGraphicFramePr>
               <a:graphicFrameLocks noChangeAspect="1"/>
             </wp:cNvGraphicFramePr>
@@ -999,7 +908,7 @@
                     <pic:cNvPicPr/>
                   </pic:nvPicPr>
                   <pic:blipFill>
-                    <a:blip r:embed="rId12"/>
+                    <a:blip r:embed="rId13"/>
                     <a:stretch>
                       <a:fillRect/>
                     </a:stretch>
@@ -1036,96 +945,42 @@
           <w:rFonts w:ascii="Courier New" w:hAnsi="Courier New"/>
           <w:sz w:val="18"/>
         </w:rPr>
-        <w:t>graph LR</w:t>
-        <w:br/>
-        <w:t xml:space="preserve">    subgraph Client [Client Application]</w:t>
-        <w:br/>
-        <w:t xml:space="preserve">        direction TB</w:t>
-        <w:br/>
-        <w:t xml:space="preserve">        RPA[RPA Automator Bot]</w:t>
-        <w:br/>
-        <w:t xml:space="preserve">        CoPilot[Human Reviewer / Co-Pilot]</w:t>
-        <w:br/>
-        <w:t xml:space="preserve">    end</w:t>
-        <w:br/>
-        <w:br/>
-        <w:t xml:space="preserve">    subgraph Backend [API Engine]</w:t>
-        <w:br/>
-        <w:t xml:space="preserve">        direction TB</w:t>
-        <w:br/>
-        <w:t xml:space="preserve">        API[FastAPI Backend]</w:t>
-        <w:br/>
-        <w:t xml:space="preserve">        Compiler[Word Document Generator]</w:t>
-        <w:br/>
-        <w:t xml:space="preserve">    end</w:t>
-        <w:br/>
-        <w:br/>
-        <w:t xml:space="preserve">    subgraph Services [External AI &amp; Data]</w:t>
-        <w:br/>
-        <w:t xml:space="preserve">        direction TB</w:t>
-        <w:br/>
-        <w:t xml:space="preserve">        Azure[Azure OpenAI]</w:t>
-        <w:br/>
-        <w:t xml:space="preserve">        DB[(PostgreSQL + pgvector)]</w:t>
-        <w:br/>
-        <w:t xml:space="preserve">    end</w:t>
-        <w:br/>
-        <w:br/>
-        <w:t xml:space="preserve">    %% Workflow Connections</w:t>
-        <w:br/>
-        <w:t xml:space="preserve">    RPA --&gt;|1. Upload PDF| API</w:t>
-        <w:br/>
-        <w:t xml:space="preserve">    API &lt;--&gt;|2. Strict Extraction| Azure</w:t>
-        <w:br/>
-        <w:t xml:space="preserve">    API -.-&gt;|3. Return JSON Data| RPA</w:t>
-        <w:br/>
-        <w:t xml:space="preserve">    </w:t>
-        <w:br/>
-        <w:t xml:space="preserve">    RPA &lt;--&gt;|4. Review &amp; Add Rebuttals| CoPilot</w:t>
-        <w:br/>
-        <w:t xml:space="preserve">    </w:t>
-        <w:br/>
-        <w:t xml:space="preserve">    RPA --&gt;|5. Submit Approved Data| API</w:t>
-        <w:br/>
-        <w:t xml:space="preserve">    API &lt;--&gt;|6. Semantic Search (RAG)| DB</w:t>
-        <w:br/>
-        <w:t xml:space="preserve">    API &lt;--&gt;|7. Formal Drafting| Azure</w:t>
-        <w:br/>
-        <w:t xml:space="preserve">    API --&gt;|8. Compile Statement| Compiler</w:t>
-        <w:br/>
-        <w:t xml:space="preserve">    Compiler -.-&gt;|9. Return .docx File| RPA</w:t>
-        <w:br/>
-        <w:br/>
-        <w:t xml:space="preserve">    %% Minimalistic Professional Styling</w:t>
-        <w:br/>
-        <w:t xml:space="preserve">    classDef client fill:#e1f5fe,stroke:#01579b,stroke-width:2px,color:#000</w:t>
-        <w:br/>
-        <w:t xml:space="preserve">    classDef human fill:#fff9c4,stroke:#fbc02d,stroke-width:2px,color:#000</w:t>
-        <w:br/>
-        <w:t xml:space="preserve">    classDef server fill:#fff3e0,stroke:#e65100,stroke-width:2px,color:#000</w:t>
-        <w:br/>
-        <w:t xml:space="preserve">    classDef ext fill:#f3e5f5,stroke:#4a148c,stroke-width:2px,color:#000</w:t>
-        <w:br/>
-        <w:t xml:space="preserve">    classDef db fill:#e8f5e9,stroke:#1b5e20,stroke-width:2px,color:#000</w:t>
-        <w:br/>
-        <w:br/>
-        <w:t xml:space="preserve">    class RPA client</w:t>
-        <w:br/>
-        <w:t xml:space="preserve">    class CoPilot human</w:t>
-        <w:br/>
-        <w:t xml:space="preserve">    class API,Compiler server</w:t>
-        <w:br/>
-        <w:t xml:space="preserve">    class Azure ext</w:t>
-        <w:br/>
-        <w:t xml:space="preserve">    class DB db</w:t>
-        <w:br/>
-        <w:t xml:space="preserve">    </w:t>
-        <w:br/>
-        <w:t xml:space="preserve">    style Client fill:#ffffff,stroke:#cccccc,stroke-dasharray: 5 5</w:t>
-        <w:br/>
-        <w:t xml:space="preserve">    style Backend fill:#ffffff,stroke:#cccccc,stroke-dasharray: 5 5</w:t>
-        <w:br/>
-        <w:t xml:space="preserve">    style Services fill:#ffffff,stroke:#cccccc,stroke-dasharray: 5 5</w:t>
+        <w:t>graph TD</w:t>
+        <w:br/>
+        <w:t xml:space="preserve">    %% Main Entities</w:t>
+        <w:br/>
+        <w:t xml:space="preserve">    RPA([RPA Automator Bot])</w:t>
+        <w:br/>
+        <w:t xml:space="preserve">    CoPilot([Human Co-Pilot])</w:t>
+        <w:br/>
+        <w:t xml:space="preserve">    API[FastAPI Backend]</w:t>
+        <w:br/>
+        <w:t xml:space="preserve">    Compiler[Word Generator]</w:t>
+        <w:br/>
+        <w:t xml:space="preserve">    Azure{{Azure OpenAI}}</w:t>
+        <w:br/>
+        <w:t xml:space="preserve">    DB[(PGVector Database)]</w:t>
+        <w:br/>
+        <w:br/>
+        <w:t xml:space="preserve">    %% Step-by-Step Flow</w:t>
+        <w:br/>
+        <w:t xml:space="preserve">    RPA --&gt;|Step 1: Upload| API</w:t>
+        <w:br/>
+        <w:t xml:space="preserve">    API &lt;--&gt;|Step 2: AI Extract| Azure</w:t>
+        <w:br/>
+        <w:t xml:space="preserve">    API -.-&gt;|Step 3: Return Data| RPA</w:t>
+        <w:br/>
+        <w:t xml:space="preserve">    RPA &lt;--&gt;|Step 4: Edit &amp; Approve| CoPilot</w:t>
+        <w:br/>
+        <w:t xml:space="preserve">    RPA --&gt;|Step 5: Submit Prompt| API</w:t>
+        <w:br/>
+        <w:t xml:space="preserve">    API &lt;--&gt;|Step 6: RAG Search| DB</w:t>
+        <w:br/>
+        <w:t xml:space="preserve">    API &lt;--&gt;|Step 7: Draft Text| Azure</w:t>
+        <w:br/>
+        <w:t xml:space="preserve">    API --&gt;|Step 8: Finalize| Compiler</w:t>
+        <w:br/>
+        <w:t xml:space="preserve">    Compiler -.-&gt;|Step 9: Output .docx| RPA</w:t>
         <w:br/>
         <w:t>sequenceDiagram</w:t>
         <w:br/>
@@ -1274,7 +1129,7 @@
         <w:drawing>
           <wp:inline xmlns:a="http://schemas.openxmlformats.org/drawingml/2006/main" xmlns:pic="http://schemas.openxmlformats.org/drawingml/2006/picture">
             <wp:extent cx="5486400" cy="2480606"/>
-            <wp:docPr id="5" name="Picture 5"/>
+            <wp:docPr id="6" name="Picture 6"/>
             <wp:cNvGraphicFramePr>
               <a:graphicFrameLocks noChangeAspect="1"/>
             </wp:cNvGraphicFramePr>
@@ -1286,7 +1141,7 @@
                     <pic:cNvPicPr/>
                   </pic:nvPicPr>
                   <pic:blipFill>
-                    <a:blip r:embed="rId13"/>
+                    <a:blip r:embed="rId14"/>
                     <a:stretch>
                       <a:fillRect/>
                     </a:stretch>
@@ -1323,96 +1178,42 @@
           <w:rFonts w:ascii="Courier New" w:hAnsi="Courier New"/>
           <w:sz w:val="18"/>
         </w:rPr>
-        <w:t>graph LR</w:t>
-        <w:br/>
-        <w:t xml:space="preserve">    subgraph Client [Client Application]</w:t>
-        <w:br/>
-        <w:t xml:space="preserve">        direction TB</w:t>
-        <w:br/>
-        <w:t xml:space="preserve">        RPA[RPA Automator Bot]</w:t>
-        <w:br/>
-        <w:t xml:space="preserve">        CoPilot[Human Reviewer / Co-Pilot]</w:t>
-        <w:br/>
-        <w:t xml:space="preserve">    end</w:t>
-        <w:br/>
-        <w:br/>
-        <w:t xml:space="preserve">    subgraph Backend [API Engine]</w:t>
-        <w:br/>
-        <w:t xml:space="preserve">        direction TB</w:t>
-        <w:br/>
-        <w:t xml:space="preserve">        API[FastAPI Backend]</w:t>
-        <w:br/>
-        <w:t xml:space="preserve">        Compiler[Word Document Generator]</w:t>
-        <w:br/>
-        <w:t xml:space="preserve">    end</w:t>
-        <w:br/>
-        <w:br/>
-        <w:t xml:space="preserve">    subgraph Services [External AI &amp; Data]</w:t>
-        <w:br/>
-        <w:t xml:space="preserve">        direction TB</w:t>
-        <w:br/>
-        <w:t xml:space="preserve">        Azure[Azure OpenAI]</w:t>
-        <w:br/>
-        <w:t xml:space="preserve">        DB[(PostgreSQL + pgvector)]</w:t>
-        <w:br/>
-        <w:t xml:space="preserve">    end</w:t>
-        <w:br/>
-        <w:br/>
-        <w:t xml:space="preserve">    %% Workflow Connections</w:t>
-        <w:br/>
-        <w:t xml:space="preserve">    RPA --&gt;|1. Upload PDF| API</w:t>
-        <w:br/>
-        <w:t xml:space="preserve">    API &lt;--&gt;|2. Strict Extraction| Azure</w:t>
-        <w:br/>
-        <w:t xml:space="preserve">    API -.-&gt;|3. Return JSON Data| RPA</w:t>
-        <w:br/>
-        <w:t xml:space="preserve">    </w:t>
-        <w:br/>
-        <w:t xml:space="preserve">    RPA &lt;--&gt;|4. Review &amp; Add Rebuttals| CoPilot</w:t>
-        <w:br/>
-        <w:t xml:space="preserve">    </w:t>
-        <w:br/>
-        <w:t xml:space="preserve">    RPA --&gt;|5. Submit Approved Data| API</w:t>
-        <w:br/>
-        <w:t xml:space="preserve">    API &lt;--&gt;|6. Semantic Search (RAG)| DB</w:t>
-        <w:br/>
-        <w:t xml:space="preserve">    API &lt;--&gt;|7. Formal Drafting| Azure</w:t>
-        <w:br/>
-        <w:t xml:space="preserve">    API --&gt;|8. Compile Statement| Compiler</w:t>
-        <w:br/>
-        <w:t xml:space="preserve">    Compiler -.-&gt;|9. Return .docx File| RPA</w:t>
-        <w:br/>
-        <w:br/>
-        <w:t xml:space="preserve">    %% Minimalistic Professional Styling</w:t>
-        <w:br/>
-        <w:t xml:space="preserve">    classDef client fill:#e1f5fe,stroke:#01579b,stroke-width:2px,color:#000</w:t>
-        <w:br/>
-        <w:t xml:space="preserve">    classDef human fill:#fff9c4,stroke:#fbc02d,stroke-width:2px,color:#000</w:t>
-        <w:br/>
-        <w:t xml:space="preserve">    classDef server fill:#fff3e0,stroke:#e65100,stroke-width:2px,color:#000</w:t>
-        <w:br/>
-        <w:t xml:space="preserve">    classDef ext fill:#f3e5f5,stroke:#4a148c,stroke-width:2px,color:#000</w:t>
-        <w:br/>
-        <w:t xml:space="preserve">    classDef db fill:#e8f5e9,stroke:#1b5e20,stroke-width:2px,color:#000</w:t>
-        <w:br/>
-        <w:br/>
-        <w:t xml:space="preserve">    class RPA client</w:t>
-        <w:br/>
-        <w:t xml:space="preserve">    class CoPilot human</w:t>
-        <w:br/>
-        <w:t xml:space="preserve">    class API,Compiler server</w:t>
-        <w:br/>
-        <w:t xml:space="preserve">    class Azure ext</w:t>
-        <w:br/>
-        <w:t xml:space="preserve">    class DB db</w:t>
-        <w:br/>
-        <w:t xml:space="preserve">    </w:t>
-        <w:br/>
-        <w:t xml:space="preserve">    style Client fill:#ffffff,stroke:#cccccc,stroke-dasharray: 5 5</w:t>
-        <w:br/>
-        <w:t xml:space="preserve">    style Backend fill:#ffffff,stroke:#cccccc,stroke-dasharray: 5 5</w:t>
-        <w:br/>
-        <w:t xml:space="preserve">    style Services fill:#ffffff,stroke:#cccccc,stroke-dasharray: 5 5</w:t>
+        <w:t>graph TD</w:t>
+        <w:br/>
+        <w:t xml:space="preserve">    %% Main Entities</w:t>
+        <w:br/>
+        <w:t xml:space="preserve">    RPA([RPA Automator Bot])</w:t>
+        <w:br/>
+        <w:t xml:space="preserve">    CoPilot([Human Co-Pilot])</w:t>
+        <w:br/>
+        <w:t xml:space="preserve">    API[FastAPI Backend]</w:t>
+        <w:br/>
+        <w:t xml:space="preserve">    Compiler[Word Generator]</w:t>
+        <w:br/>
+        <w:t xml:space="preserve">    Azure{{Azure OpenAI}}</w:t>
+        <w:br/>
+        <w:t xml:space="preserve">    DB[(PGVector Database)]</w:t>
+        <w:br/>
+        <w:br/>
+        <w:t xml:space="preserve">    %% Step-by-Step Flow</w:t>
+        <w:br/>
+        <w:t xml:space="preserve">    RPA --&gt;|Step 1: Upload| API</w:t>
+        <w:br/>
+        <w:t xml:space="preserve">    API &lt;--&gt;|Step 2: AI Extract| Azure</w:t>
+        <w:br/>
+        <w:t xml:space="preserve">    API -.-&gt;|Step 3: Return Data| RPA</w:t>
+        <w:br/>
+        <w:t xml:space="preserve">    RPA &lt;--&gt;|Step 4: Edit &amp; Approve| CoPilot</w:t>
+        <w:br/>
+        <w:t xml:space="preserve">    RPA --&gt;|Step 5: Submit Prompt| API</w:t>
+        <w:br/>
+        <w:t xml:space="preserve">    API &lt;--&gt;|Step 6: RAG Search| DB</w:t>
+        <w:br/>
+        <w:t xml:space="preserve">    API &lt;--&gt;|Step 7: Draft Text| Azure</w:t>
+        <w:br/>
+        <w:t xml:space="preserve">    API --&gt;|Step 8: Finalize| Compiler</w:t>
+        <w:br/>
+        <w:t xml:space="preserve">    Compiler -.-&gt;|Step 9: Output .docx| RPA</w:t>
         <w:br/>
         <w:t>sequenceDiagram</w:t>
         <w:br/>

</xml_diff>